<commit_message>
Surement des modifs ...
</commit_message>
<xml_diff>
--- a/2014_2015/DS_01_SysML_Dessin/DS_01_Corr.docx
+++ b/2014_2015/DS_01_SysML_Dessin/DS_01_Corr.docx
@@ -1,6 +1,6 @@
 
 <file path=word/document.xml><?xml version="1.0" encoding="utf-8"?>
-<w:document xmlns:wpc="http://schemas.microsoft.com/office/word/2010/wordprocessingCanvas" xmlns:mc="http://schemas.openxmlformats.org/markup-compatibility/2006" xmlns:o="urn:schemas-microsoft-com:office:office" xmlns:r="http://schemas.openxmlformats.org/officeDocument/2006/relationships" xmlns:m="http://schemas.openxmlformats.org/officeDocument/2006/math" xmlns:v="urn:schemas-microsoft-com:vml" xmlns:wp14="http://schemas.microsoft.com/office/word/2010/wordprocessingDrawing" xmlns:wp="http://schemas.openxmlformats.org/drawingml/2006/wordprocessingDrawing" xmlns:w10="urn:schemas-microsoft-com:office:word" xmlns:w="http://schemas.openxmlformats.org/wordprocessingml/2006/main" xmlns:w14="http://schemas.microsoft.com/office/word/2010/wordml" xmlns:wpg="http://schemas.microsoft.com/office/word/2010/wordprocessingGroup" xmlns:wpi="http://schemas.microsoft.com/office/word/2010/wordprocessingInk" xmlns:wne="http://schemas.microsoft.com/office/word/2006/wordml" xmlns:wps="http://schemas.microsoft.com/office/word/2010/wordprocessingShape" mc:Ignorable="w14 wp14">
+<w:document xmlns:ve="http://schemas.openxmlformats.org/markup-compatibility/2006" xmlns:o="urn:schemas-microsoft-com:office:office" xmlns:r="http://schemas.openxmlformats.org/officeDocument/2006/relationships" xmlns:m="http://schemas.openxmlformats.org/officeDocument/2006/math" xmlns:v="urn:schemas-microsoft-com:vml" xmlns:wp="http://schemas.openxmlformats.org/drawingml/2006/wordprocessingDrawing" xmlns:w10="urn:schemas-microsoft-com:office:word" xmlns:w="http://schemas.openxmlformats.org/wordprocessingml/2006/main" xmlns:wne="http://schemas.microsoft.com/office/word/2006/wordml">
   <w:body>
     <w:p>
       <w:pPr>
@@ -106,167 +106,56 @@
           <w:noProof/>
           <w:lang w:eastAsia="fr-FR"/>
         </w:rPr>
-        <mc:AlternateContent>
-          <mc:Choice Requires="wps">
-            <w:drawing>
-              <wp:anchor distT="0" distB="0" distL="114300" distR="114300" simplePos="0" relativeHeight="251660288" behindDoc="0" locked="0" layoutInCell="1" allowOverlap="1">
-                <wp:simplePos x="0" y="0"/>
-                <wp:positionH relativeFrom="column">
-                  <wp:posOffset>5737584</wp:posOffset>
-                </wp:positionH>
-                <wp:positionV relativeFrom="paragraph">
-                  <wp:posOffset>627900</wp:posOffset>
-                </wp:positionV>
-                <wp:extent cx="893929" cy="668741"/>
-                <wp:effectExtent l="0" t="0" r="0" b="0"/>
-                <wp:wrapNone/>
-                <wp:docPr id="88" name="Zone de texte 88"/>
-                <wp:cNvGraphicFramePr/>
-                <a:graphic xmlns:a="http://schemas.openxmlformats.org/drawingml/2006/main">
-                  <a:graphicData uri="http://schemas.microsoft.com/office/word/2010/wordprocessingShape">
-                    <wps:wsp>
-                      <wps:cNvSpPr txBox="1"/>
-                      <wps:spPr>
-                        <a:xfrm>
-                          <a:off x="0" y="0"/>
-                          <a:ext cx="893929" cy="668741"/>
-                        </a:xfrm>
-                        <a:prstGeom prst="rect">
-                          <a:avLst/>
-                        </a:prstGeom>
-                        <a:noFill/>
-                        <a:ln w="6350">
-                          <a:noFill/>
-                        </a:ln>
-                        <a:effectLst/>
-                      </wps:spPr>
-                      <wps:style>
-                        <a:lnRef idx="0">
-                          <a:schemeClr val="accent1"/>
-                        </a:lnRef>
-                        <a:fillRef idx="0">
-                          <a:schemeClr val="accent1"/>
-                        </a:fillRef>
-                        <a:effectRef idx="0">
-                          <a:schemeClr val="accent1"/>
-                        </a:effectRef>
-                        <a:fontRef idx="minor">
-                          <a:schemeClr val="dk1"/>
-                        </a:fontRef>
-                      </wps:style>
-                      <wps:txbx>
-                        <w:txbxContent>
-                          <w:p>
-                            <w:pPr>
-                              <w:rPr>
-                                <w:b/>
-                                <w:color w:val="FF0000"/>
-                              </w:rPr>
-                            </w:pPr>
-                            <w:r>
-                              <w:rPr>
-                                <w:b/>
-                                <w:color w:val="FF0000"/>
-                              </w:rPr>
-                              <w:t>3 Points</w:t>
-                            </w:r>
-                          </w:p>
-                          <w:p>
-                            <w:pPr>
-                              <w:rPr>
-                                <w:b/>
-                                <w:color w:val="FF0000"/>
-                              </w:rPr>
-                            </w:pPr>
-                          </w:p>
-                          <w:p>
-                            <w:pPr>
-                              <w:rPr>
-                                <w:b/>
-                                <w:color w:val="FF0000"/>
-                              </w:rPr>
-                            </w:pPr>
-                            <w:r>
-                              <w:rPr>
-                                <w:b/>
-                                <w:color w:val="FF0000"/>
-                              </w:rPr>
-                              <w:t>2 Points</w:t>
-                            </w:r>
-                          </w:p>
-                        </w:txbxContent>
-                      </wps:txbx>
-                      <wps:bodyPr rot="0" spcFirstLastPara="0" vertOverflow="overflow" horzOverflow="overflow" vert="horz" wrap="square" lIns="91440" tIns="45720" rIns="91440" bIns="45720" numCol="1" spcCol="0" rtlCol="0" fromWordArt="0" anchor="t" anchorCtr="0" forceAA="0" compatLnSpc="1">
-                        <a:prstTxWarp prst="textNoShape">
-                          <a:avLst/>
-                        </a:prstTxWarp>
-                        <a:noAutofit/>
-                      </wps:bodyPr>
-                    </wps:wsp>
-                  </a:graphicData>
-                </a:graphic>
-                <wp14:sizeRelH relativeFrom="margin">
-                  <wp14:pctWidth>0</wp14:pctWidth>
-                </wp14:sizeRelH>
-                <wp14:sizeRelV relativeFrom="margin">
-                  <wp14:pctHeight>0</wp14:pctHeight>
-                </wp14:sizeRelV>
-              </wp:anchor>
-            </w:drawing>
-          </mc:Choice>
-          <mc:Fallback>
-            <w:pict>
-              <v:shapetype id="_x0000_t202" coordsize="21600,21600" o:spt="202" path="m,l,21600r21600,l21600,xe">
-                <v:stroke joinstyle="miter"/>
-                <v:path gradientshapeok="t" o:connecttype="rect"/>
-              </v:shapetype>
-              <v:shape id="Zone de texte 88" o:spid="_x0000_s1026" type="#_x0000_t202" style="position:absolute;margin-left:451.8pt;margin-top:49.45pt;width:70.4pt;height:52.65pt;z-index:251660288;visibility:visible;mso-wrap-style:square;mso-width-percent:0;mso-height-percent:0;mso-wrap-distance-left:9pt;mso-wrap-distance-top:0;mso-wrap-distance-right:9pt;mso-wrap-distance-bottom:0;mso-position-horizontal:absolute;mso-position-horizontal-relative:text;mso-position-vertical:absolute;mso-position-vertical-relative:text;mso-width-percent:0;mso-height-percent:0;mso-width-relative:margin;mso-height-relative:margin;v-text-anchor:top" o:gfxdata="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" filled="f" stroked="f" strokeweight=".5pt">
-                <v:textbox>
-                  <w:txbxContent>
-                    <w:p>
-                      <w:pPr>
-                        <w:rPr>
-                          <w:b/>
-                          <w:color w:val="FF0000"/>
-                        </w:rPr>
-                      </w:pPr>
-                      <w:r>
-                        <w:rPr>
-                          <w:b/>
-                          <w:color w:val="FF0000"/>
-                        </w:rPr>
-                        <w:t>3 Points</w:t>
-                      </w:r>
-                    </w:p>
-                    <w:p>
-                      <w:pPr>
-                        <w:rPr>
-                          <w:b/>
-                          <w:color w:val="FF0000"/>
-                        </w:rPr>
-                      </w:pPr>
-                    </w:p>
-                    <w:p>
-                      <w:pPr>
-                        <w:rPr>
-                          <w:b/>
-                          <w:color w:val="FF0000"/>
-                        </w:rPr>
-                      </w:pPr>
-                      <w:r>
-                        <w:rPr>
-                          <w:b/>
-                          <w:color w:val="FF0000"/>
-                        </w:rPr>
-                        <w:t>2 Points</w:t>
-                      </w:r>
-                    </w:p>
-                  </w:txbxContent>
-                </v:textbox>
-              </v:shape>
-            </w:pict>
-          </mc:Fallback>
-        </mc:AlternateContent>
+        <w:pict>
+          <v:shapetype id="_x0000_t202" coordsize="21600,21600" o:spt="202" path="m,l,21600r21600,l21600,xe">
+            <v:stroke joinstyle="miter"/>
+            <v:path gradientshapeok="t" o:connecttype="rect"/>
+          </v:shapetype>
+          <v:shape id="Zone de texte 88" o:spid="_x0000_s1026" type="#_x0000_t202" style="position:absolute;margin-left:451.8pt;margin-top:49.45pt;width:70.4pt;height:52.65pt;z-index:251660288;visibility:visible;mso-wrap-style:square;mso-width-percent:0;mso-height-percent:0;mso-wrap-distance-left:9pt;mso-wrap-distance-top:0;mso-wrap-distance-right:9pt;mso-wrap-distance-bottom:0;mso-position-horizontal:absolute;mso-position-horizontal-relative:text;mso-position-vertical:absolute;mso-position-vertical-relative:text;mso-width-percent:0;mso-height-percent:0;mso-width-relative:margin;mso-height-relative:margin;v-text-anchor:top" o:gfxdata="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" filled="f" stroked="f" strokeweight=".5pt">
+            <v:textbox>
+              <w:txbxContent>
+                <w:p>
+                  <w:pPr>
+                    <w:rPr>
+                      <w:b/>
+                      <w:color w:val="FF0000"/>
+                    </w:rPr>
+                  </w:pPr>
+                  <w:r>
+                    <w:rPr>
+                      <w:b/>
+                      <w:color w:val="FF0000"/>
+                    </w:rPr>
+                    <w:t>3 Points</w:t>
+                  </w:r>
+                </w:p>
+                <w:p>
+                  <w:pPr>
+                    <w:rPr>
+                      <w:b/>
+                      <w:color w:val="FF0000"/>
+                    </w:rPr>
+                  </w:pPr>
+                </w:p>
+                <w:p>
+                  <w:pPr>
+                    <w:rPr>
+                      <w:b/>
+                      <w:color w:val="FF0000"/>
+                    </w:rPr>
+                  </w:pPr>
+                  <w:r>
+                    <w:rPr>
+                      <w:b/>
+                      <w:color w:val="FF0000"/>
+                    </w:rPr>
+                    <w:t>2 Points</w:t>
+                  </w:r>
+                </w:p>
+              </w:txbxContent>
+            </v:textbox>
+          </v:shape>
+        </w:pict>
       </w:r>
       <w:r>
         <w:rPr>
@@ -291,10 +180,10 @@
                     </pic:cNvPicPr>
                   </pic:nvPicPr>
                   <pic:blipFill>
-                    <a:blip r:embed="rId10">
+                    <a:blip r:embed="rId9">
                       <a:extLst>
                         <a:ext uri="{28A0092B-C50C-407E-A947-70E740481C1C}">
-                          <a14:useLocalDpi xmlns:a14="http://schemas.microsoft.com/office/drawing/2010/main" val="0"/>
+                          <a14:useLocalDpi xmlns:a14="http://schemas.microsoft.com/office/drawing/2010/main" xmlns:wps="http://schemas.microsoft.com/office/word/2010/wordprocessingShape" xmlns:wpi="http://schemas.microsoft.com/office/word/2010/wordprocessingInk" xmlns:wpg="http://schemas.microsoft.com/office/word/2010/wordprocessingGroup" xmlns:w14="http://schemas.microsoft.com/office/word/2010/wordml" xmlns:w="http://schemas.openxmlformats.org/wordprocessingml/2006/main" xmlns:w10="urn:schemas-microsoft-com:office:word" xmlns:wp14="http://schemas.microsoft.com/office/word/2010/wordprocessingDrawing" xmlns:v="urn:schemas-microsoft-com:vml" xmlns:o="urn:schemas-microsoft-com:office:office" xmlns:mc="http://schemas.openxmlformats.org/markup-compatibility/2006" xmlns:wpc="http://schemas.microsoft.com/office/word/2010/wordprocessingCanvas" xmlns="" val="0"/>
                         </a:ext>
                       </a:extLst>
                     </a:blip>
@@ -345,10 +234,10 @@
                     </pic:cNvPicPr>
                   </pic:nvPicPr>
                   <pic:blipFill>
-                    <a:blip r:embed="rId11">
+                    <a:blip r:embed="rId10">
                       <a:extLst>
                         <a:ext uri="{28A0092B-C50C-407E-A947-70E740481C1C}">
-                          <a14:useLocalDpi xmlns:a14="http://schemas.microsoft.com/office/drawing/2010/main" val="0"/>
+                          <a14:useLocalDpi xmlns:a14="http://schemas.microsoft.com/office/drawing/2010/main" xmlns:wps="http://schemas.microsoft.com/office/word/2010/wordprocessingShape" xmlns:wpi="http://schemas.microsoft.com/office/word/2010/wordprocessingInk" xmlns:wpg="http://schemas.microsoft.com/office/word/2010/wordprocessingGroup" xmlns:w14="http://schemas.microsoft.com/office/word/2010/wordml" xmlns:w="http://schemas.openxmlformats.org/wordprocessingml/2006/main" xmlns:w10="urn:schemas-microsoft-com:office:word" xmlns:wp14="http://schemas.microsoft.com/office/word/2010/wordprocessingDrawing" xmlns:v="urn:schemas-microsoft-com:vml" xmlns:o="urn:schemas-microsoft-com:office:office" xmlns:mc="http://schemas.openxmlformats.org/markup-compatibility/2006" xmlns:wpc="http://schemas.microsoft.com/office/word/2010/wordprocessingCanvas" xmlns="" val="0"/>
                         </a:ext>
                       </a:extLst>
                     </a:blip>
@@ -410,117 +299,29 @@
           <w:noProof/>
           <w:lang w:eastAsia="fr-FR"/>
         </w:rPr>
-        <mc:AlternateContent>
-          <mc:Choice Requires="wps">
-            <w:drawing>
-              <wp:anchor distT="0" distB="0" distL="114300" distR="114300" simplePos="0" relativeHeight="251662336" behindDoc="0" locked="0" layoutInCell="1" allowOverlap="1" wp14:anchorId="7FEF4E26" wp14:editId="1A95F640">
-                <wp:simplePos x="0" y="0"/>
-                <wp:positionH relativeFrom="column">
-                  <wp:posOffset>5691505</wp:posOffset>
-                </wp:positionH>
-                <wp:positionV relativeFrom="paragraph">
-                  <wp:posOffset>123190</wp:posOffset>
-                </wp:positionV>
-                <wp:extent cx="893445" cy="668655"/>
-                <wp:effectExtent l="0" t="0" r="0" b="0"/>
-                <wp:wrapNone/>
-                <wp:docPr id="89" name="Zone de texte 89"/>
-                <wp:cNvGraphicFramePr/>
-                <a:graphic xmlns:a="http://schemas.openxmlformats.org/drawingml/2006/main">
-                  <a:graphicData uri="http://schemas.microsoft.com/office/word/2010/wordprocessingShape">
-                    <wps:wsp>
-                      <wps:cNvSpPr txBox="1"/>
-                      <wps:spPr>
-                        <a:xfrm>
-                          <a:off x="0" y="0"/>
-                          <a:ext cx="893445" cy="668655"/>
-                        </a:xfrm>
-                        <a:prstGeom prst="rect">
-                          <a:avLst/>
-                        </a:prstGeom>
-                        <a:noFill/>
-                        <a:ln w="6350">
-                          <a:noFill/>
-                        </a:ln>
-                        <a:effectLst/>
-                      </wps:spPr>
-                      <wps:style>
-                        <a:lnRef idx="0">
-                          <a:schemeClr val="accent1"/>
-                        </a:lnRef>
-                        <a:fillRef idx="0">
-                          <a:schemeClr val="accent1"/>
-                        </a:fillRef>
-                        <a:effectRef idx="0">
-                          <a:schemeClr val="accent1"/>
-                        </a:effectRef>
-                        <a:fontRef idx="minor">
-                          <a:schemeClr val="dk1"/>
-                        </a:fontRef>
-                      </wps:style>
-                      <wps:txbx>
-                        <w:txbxContent>
-                          <w:p>
-                            <w:pPr>
-                              <w:rPr>
-                                <w:b/>
-                                <w:color w:val="FF0000"/>
-                              </w:rPr>
-                            </w:pPr>
-                            <w:r>
-                              <w:rPr>
-                                <w:b/>
-                                <w:color w:val="FF0000"/>
-                              </w:rPr>
-                              <w:t>2,5 pts</w:t>
-                            </w:r>
-                          </w:p>
-                        </w:txbxContent>
-                      </wps:txbx>
-                      <wps:bodyPr rot="0" spcFirstLastPara="0" vertOverflow="overflow" horzOverflow="overflow" vert="horz" wrap="square" lIns="91440" tIns="45720" rIns="91440" bIns="45720" numCol="1" spcCol="0" rtlCol="0" fromWordArt="0" anchor="t" anchorCtr="0" forceAA="0" compatLnSpc="1">
-                        <a:prstTxWarp prst="textNoShape">
-                          <a:avLst/>
-                        </a:prstTxWarp>
-                        <a:noAutofit/>
-                      </wps:bodyPr>
-                    </wps:wsp>
-                  </a:graphicData>
-                </a:graphic>
-                <wp14:sizeRelH relativeFrom="margin">
-                  <wp14:pctWidth>0</wp14:pctWidth>
-                </wp14:sizeRelH>
-                <wp14:sizeRelV relativeFrom="margin">
-                  <wp14:pctHeight>0</wp14:pctHeight>
-                </wp14:sizeRelV>
-              </wp:anchor>
-            </w:drawing>
-          </mc:Choice>
-          <mc:Fallback>
-            <w:pict>
-              <v:shape id="Zone de texte 89" o:spid="_x0000_s1027" type="#_x0000_t202" style="position:absolute;left:0;text-align:left;margin-left:448.15pt;margin-top:9.7pt;width:70.35pt;height:52.65pt;z-index:251662336;visibility:visible;mso-wrap-style:square;mso-width-percent:0;mso-height-percent:0;mso-wrap-distance-left:9pt;mso-wrap-distance-top:0;mso-wrap-distance-right:9pt;mso-wrap-distance-bottom:0;mso-position-horizontal:absolute;mso-position-horizontal-relative:text;mso-position-vertical:absolute;mso-position-vertical-relative:text;mso-width-percent:0;mso-height-percent:0;mso-width-relative:margin;mso-height-relative:margin;v-text-anchor:top" o:gfxdata="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" filled="f" stroked="f" strokeweight=".5pt">
-                <v:textbox>
-                  <w:txbxContent>
-                    <w:p>
-                      <w:pPr>
-                        <w:rPr>
-                          <w:b/>
-                          <w:color w:val="FF0000"/>
-                        </w:rPr>
-                      </w:pPr>
-                      <w:r>
-                        <w:rPr>
-                          <w:b/>
-                          <w:color w:val="FF0000"/>
-                        </w:rPr>
-                        <w:t>2,5 pts</w:t>
-                      </w:r>
-                    </w:p>
-                  </w:txbxContent>
-                </v:textbox>
-              </v:shape>
-            </w:pict>
-          </mc:Fallback>
-        </mc:AlternateContent>
+        <w:pict>
+          <v:shape id="Zone de texte 89" o:spid="_x0000_s1027" type="#_x0000_t202" style="position:absolute;left:0;text-align:left;margin-left:448.15pt;margin-top:9.7pt;width:70.35pt;height:52.65pt;z-index:251662336;visibility:visible;mso-wrap-style:square;mso-width-percent:0;mso-height-percent:0;mso-wrap-distance-left:9pt;mso-wrap-distance-top:0;mso-wrap-distance-right:9pt;mso-wrap-distance-bottom:0;mso-position-horizontal:absolute;mso-position-horizontal-relative:text;mso-position-vertical:absolute;mso-position-vertical-relative:text;mso-width-percent:0;mso-height-percent:0;mso-width-relative:margin;mso-height-relative:margin;v-text-anchor:top" o:gfxdata="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" filled="f" stroked="f" strokeweight=".5pt">
+            <v:textbox>
+              <w:txbxContent>
+                <w:p>
+                  <w:pPr>
+                    <w:rPr>
+                      <w:b/>
+                      <w:color w:val="FF0000"/>
+                    </w:rPr>
+                  </w:pPr>
+                  <w:r>
+                    <w:rPr>
+                      <w:b/>
+                      <w:color w:val="FF0000"/>
+                    </w:rPr>
+                    <w:t>2,5 pts</w:t>
+                  </w:r>
+                </w:p>
+              </w:txbxContent>
+            </v:textbox>
+          </v:shape>
+        </w:pict>
       </w:r>
       <w:r>
         <w:rPr>
@@ -528,7 +329,7 @@
           <w:lang w:eastAsia="fr-FR"/>
         </w:rPr>
         <w:drawing>
-          <wp:inline distT="0" distB="0" distL="0" distR="0" wp14:anchorId="6FFB8DC0" wp14:editId="2079E913">
+          <wp:inline distT="0" distB="0" distL="0" distR="0">
             <wp:extent cx="4974263" cy="4742688"/>
             <wp:effectExtent l="0" t="0" r="0" b="1270"/>
             <wp:docPr id="82" name="Image 82" descr="C:\Enseignements\GitHub\DM_DS\2014_2015\DS_01_SysML_Dessin\SysML\SysML_Requirements_Diagram__Machine_de_traction__Exigences.png"/>
@@ -545,10 +346,10 @@
                     </pic:cNvPicPr>
                   </pic:nvPicPr>
                   <pic:blipFill>
-                    <a:blip r:embed="rId12">
+                    <a:blip r:embed="rId11">
                       <a:extLst>
                         <a:ext uri="{28A0092B-C50C-407E-A947-70E740481C1C}">
-                          <a14:useLocalDpi xmlns:a14="http://schemas.microsoft.com/office/drawing/2010/main" val="0"/>
+                          <a14:useLocalDpi xmlns:a14="http://schemas.microsoft.com/office/drawing/2010/main" xmlns:wps="http://schemas.microsoft.com/office/word/2010/wordprocessingShape" xmlns:wpi="http://schemas.microsoft.com/office/word/2010/wordprocessingInk" xmlns:wpg="http://schemas.microsoft.com/office/word/2010/wordprocessingGroup" xmlns:w14="http://schemas.microsoft.com/office/word/2010/wordml" xmlns:w="http://schemas.openxmlformats.org/wordprocessingml/2006/main" xmlns:w10="urn:schemas-microsoft-com:office:word" xmlns:wp14="http://schemas.microsoft.com/office/word/2010/wordprocessingDrawing" xmlns:v="urn:schemas-microsoft-com:vml" xmlns:o="urn:schemas-microsoft-com:office:office" xmlns:mc="http://schemas.openxmlformats.org/markup-compatibility/2006" xmlns:wpc="http://schemas.microsoft.com/office/word/2010/wordprocessingCanvas" xmlns="" val="0"/>
                         </a:ext>
                       </a:extLst>
                     </a:blip>
@@ -617,117 +418,29 @@
           <w:noProof/>
           <w:lang w:eastAsia="fr-FR"/>
         </w:rPr>
-        <mc:AlternateContent>
-          <mc:Choice Requires="wps">
-            <w:drawing>
-              <wp:anchor distT="0" distB="0" distL="114300" distR="114300" simplePos="0" relativeHeight="251668480" behindDoc="0" locked="0" layoutInCell="1" allowOverlap="1" wp14:anchorId="3CF5B769" wp14:editId="398A02D3">
-                <wp:simplePos x="0" y="0"/>
-                <wp:positionH relativeFrom="column">
-                  <wp:posOffset>4076700</wp:posOffset>
-                </wp:positionH>
-                <wp:positionV relativeFrom="paragraph">
-                  <wp:posOffset>409575</wp:posOffset>
-                </wp:positionV>
-                <wp:extent cx="893445" cy="334010"/>
-                <wp:effectExtent l="0" t="0" r="0" b="0"/>
-                <wp:wrapNone/>
-                <wp:docPr id="93" name="Zone de texte 93"/>
-                <wp:cNvGraphicFramePr/>
-                <a:graphic xmlns:a="http://schemas.openxmlformats.org/drawingml/2006/main">
-                  <a:graphicData uri="http://schemas.microsoft.com/office/word/2010/wordprocessingShape">
-                    <wps:wsp>
-                      <wps:cNvSpPr txBox="1"/>
-                      <wps:spPr>
-                        <a:xfrm>
-                          <a:off x="0" y="0"/>
-                          <a:ext cx="893445" cy="334010"/>
-                        </a:xfrm>
-                        <a:prstGeom prst="rect">
-                          <a:avLst/>
-                        </a:prstGeom>
-                        <a:noFill/>
-                        <a:ln w="6350">
-                          <a:noFill/>
-                        </a:ln>
-                        <a:effectLst/>
-                      </wps:spPr>
-                      <wps:style>
-                        <a:lnRef idx="0">
-                          <a:schemeClr val="accent1"/>
-                        </a:lnRef>
-                        <a:fillRef idx="0">
-                          <a:schemeClr val="accent1"/>
-                        </a:fillRef>
-                        <a:effectRef idx="0">
-                          <a:schemeClr val="accent1"/>
-                        </a:effectRef>
-                        <a:fontRef idx="minor">
-                          <a:schemeClr val="dk1"/>
-                        </a:fontRef>
-                      </wps:style>
-                      <wps:txbx>
-                        <w:txbxContent>
-                          <w:p>
-                            <w:pPr>
-                              <w:rPr>
-                                <w:b/>
-                                <w:color w:val="FF0000"/>
-                              </w:rPr>
-                            </w:pPr>
-                            <w:r>
-                              <w:rPr>
-                                <w:b/>
-                                <w:color w:val="FF0000"/>
-                              </w:rPr>
-                              <w:t>1 pt</w:t>
-                            </w:r>
-                          </w:p>
-                        </w:txbxContent>
-                      </wps:txbx>
-                      <wps:bodyPr rot="0" spcFirstLastPara="0" vertOverflow="overflow" horzOverflow="overflow" vert="horz" wrap="square" lIns="91440" tIns="45720" rIns="91440" bIns="45720" numCol="1" spcCol="0" rtlCol="0" fromWordArt="0" anchor="t" anchorCtr="0" forceAA="0" compatLnSpc="1">
-                        <a:prstTxWarp prst="textNoShape">
-                          <a:avLst/>
-                        </a:prstTxWarp>
-                        <a:noAutofit/>
-                      </wps:bodyPr>
-                    </wps:wsp>
-                  </a:graphicData>
-                </a:graphic>
-                <wp14:sizeRelH relativeFrom="margin">
-                  <wp14:pctWidth>0</wp14:pctWidth>
-                </wp14:sizeRelH>
-                <wp14:sizeRelV relativeFrom="margin">
-                  <wp14:pctHeight>0</wp14:pctHeight>
-                </wp14:sizeRelV>
-              </wp:anchor>
-            </w:drawing>
-          </mc:Choice>
-          <mc:Fallback>
-            <w:pict>
-              <v:shape id="Zone de texte 93" o:spid="_x0000_s1028" type="#_x0000_t202" style="position:absolute;left:0;text-align:left;margin-left:321pt;margin-top:32.25pt;width:70.35pt;height:26.3pt;z-index:251668480;visibility:visible;mso-wrap-style:square;mso-width-percent:0;mso-height-percent:0;mso-wrap-distance-left:9pt;mso-wrap-distance-top:0;mso-wrap-distance-right:9pt;mso-wrap-distance-bottom:0;mso-position-horizontal:absolute;mso-position-horizontal-relative:text;mso-position-vertical:absolute;mso-position-vertical-relative:text;mso-width-percent:0;mso-height-percent:0;mso-width-relative:margin;mso-height-relative:margin;v-text-anchor:top" o:gfxdata="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" filled="f" stroked="f" strokeweight=".5pt">
-                <v:textbox>
-                  <w:txbxContent>
-                    <w:p>
-                      <w:pPr>
-                        <w:rPr>
-                          <w:b/>
-                          <w:color w:val="FF0000"/>
-                        </w:rPr>
-                      </w:pPr>
-                      <w:r>
-                        <w:rPr>
-                          <w:b/>
-                          <w:color w:val="FF0000"/>
-                        </w:rPr>
-                        <w:t>1 pt</w:t>
-                      </w:r>
-                    </w:p>
-                  </w:txbxContent>
-                </v:textbox>
-              </v:shape>
-            </w:pict>
-          </mc:Fallback>
-        </mc:AlternateContent>
+        <w:pict>
+          <v:shape id="Zone de texte 93" o:spid="_x0000_s1028" type="#_x0000_t202" style="position:absolute;left:0;text-align:left;margin-left:321pt;margin-top:32.25pt;width:70.35pt;height:26.3pt;z-index:251668480;visibility:visible;mso-wrap-style:square;mso-width-percent:0;mso-height-percent:0;mso-wrap-distance-left:9pt;mso-wrap-distance-top:0;mso-wrap-distance-right:9pt;mso-wrap-distance-bottom:0;mso-position-horizontal:absolute;mso-position-horizontal-relative:text;mso-position-vertical:absolute;mso-position-vertical-relative:text;mso-width-percent:0;mso-height-percent:0;mso-width-relative:margin;mso-height-relative:margin;v-text-anchor:top" o:gfxdata="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" filled="f" stroked="f" strokeweight=".5pt">
+            <v:textbox>
+              <w:txbxContent>
+                <w:p>
+                  <w:pPr>
+                    <w:rPr>
+                      <w:b/>
+                      <w:color w:val="FF0000"/>
+                    </w:rPr>
+                  </w:pPr>
+                  <w:r>
+                    <w:rPr>
+                      <w:b/>
+                      <w:color w:val="FF0000"/>
+                    </w:rPr>
+                    <w:t>1 pt</w:t>
+                  </w:r>
+                </w:p>
+              </w:txbxContent>
+            </v:textbox>
+          </v:shape>
+        </w:pict>
       </w:r>
       <w:r>
         <w:rPr>
@@ -810,11 +523,11 @@
       <w:tblPr>
         <w:tblStyle w:val="Grilledutableau"/>
         <w:tblW w:w="0" w:type="auto"/>
-        <w:tblLook w:val="04A0" w:firstRow="1" w:lastRow="0" w:firstColumn="1" w:lastColumn="0" w:noHBand="0" w:noVBand="1"/>
+        <w:tblLook w:val="04A0"/>
       </w:tblPr>
       <w:tblGrid>
-        <w:gridCol w:w="5173"/>
-        <w:gridCol w:w="5173"/>
+        <w:gridCol w:w="5174"/>
+        <w:gridCol w:w="5174"/>
       </w:tblGrid>
       <w:tr>
         <w:tc>
@@ -832,221 +545,73 @@
                 <w:noProof/>
                 <w:lang w:eastAsia="fr-FR"/>
               </w:rPr>
-              <mc:AlternateContent>
-                <mc:Choice Requires="wps">
-                  <w:drawing>
-                    <wp:anchor distT="0" distB="0" distL="114300" distR="114300" simplePos="0" relativeHeight="251664384" behindDoc="0" locked="0" layoutInCell="1" allowOverlap="1" wp14:anchorId="4B269A33" wp14:editId="22F67FE1">
-                      <wp:simplePos x="0" y="0"/>
-                      <wp:positionH relativeFrom="column">
-                        <wp:posOffset>1192530</wp:posOffset>
-                      </wp:positionH>
-                      <wp:positionV relativeFrom="paragraph">
-                        <wp:posOffset>1555940</wp:posOffset>
-                      </wp:positionV>
-                      <wp:extent cx="893445" cy="334370"/>
-                      <wp:effectExtent l="0" t="0" r="0" b="0"/>
-                      <wp:wrapNone/>
-                      <wp:docPr id="91" name="Zone de texte 91"/>
-                      <wp:cNvGraphicFramePr/>
-                      <a:graphic xmlns:a="http://schemas.openxmlformats.org/drawingml/2006/main">
-                        <a:graphicData uri="http://schemas.microsoft.com/office/word/2010/wordprocessingShape">
-                          <wps:wsp>
-                            <wps:cNvSpPr txBox="1"/>
-                            <wps:spPr>
-                              <a:xfrm>
-                                <a:off x="0" y="0"/>
-                                <a:ext cx="893445" cy="334370"/>
-                              </a:xfrm>
-                              <a:prstGeom prst="rect">
-                                <a:avLst/>
-                              </a:prstGeom>
-                              <a:noFill/>
-                              <a:ln w="6350">
-                                <a:noFill/>
-                              </a:ln>
-                              <a:effectLst/>
-                            </wps:spPr>
-                            <wps:style>
-                              <a:lnRef idx="0">
-                                <a:schemeClr val="accent1"/>
-                              </a:lnRef>
-                              <a:fillRef idx="0">
-                                <a:schemeClr val="accent1"/>
-                              </a:fillRef>
-                              <a:effectRef idx="0">
-                                <a:schemeClr val="accent1"/>
-                              </a:effectRef>
-                              <a:fontRef idx="minor">
-                                <a:schemeClr val="dk1"/>
-                              </a:fontRef>
-                            </wps:style>
-                            <wps:txbx>
-                              <w:txbxContent>
-                                <w:p>
-                                  <w:pPr>
-                                    <w:rPr>
-                                      <w:b/>
-                                      <w:color w:val="FF0000"/>
-                                    </w:rPr>
-                                  </w:pPr>
-                                  <w:r>
-                                    <w:rPr>
-                                      <w:b/>
-                                      <w:color w:val="FF0000"/>
-                                    </w:rPr>
-                                    <w:t>2 pts</w:t>
-                                  </w:r>
-                                </w:p>
-                              </w:txbxContent>
-                            </wps:txbx>
-                            <wps:bodyPr rot="0" spcFirstLastPara="0" vertOverflow="overflow" horzOverflow="overflow" vert="horz" wrap="square" lIns="91440" tIns="45720" rIns="91440" bIns="45720" numCol="1" spcCol="0" rtlCol="0" fromWordArt="0" anchor="t" anchorCtr="0" forceAA="0" compatLnSpc="1">
-                              <a:prstTxWarp prst="textNoShape">
-                                <a:avLst/>
-                              </a:prstTxWarp>
-                              <a:noAutofit/>
-                            </wps:bodyPr>
-                          </wps:wsp>
-                        </a:graphicData>
-                      </a:graphic>
-                      <wp14:sizeRelH relativeFrom="margin">
-                        <wp14:pctWidth>0</wp14:pctWidth>
-                      </wp14:sizeRelH>
-                      <wp14:sizeRelV relativeFrom="margin">
-                        <wp14:pctHeight>0</wp14:pctHeight>
-                      </wp14:sizeRelV>
-                    </wp:anchor>
-                  </w:drawing>
-                </mc:Choice>
-                <mc:Fallback>
-                  <w:pict>
-                    <v:shape id="Zone de texte 91" o:spid="_x0000_s1029" type="#_x0000_t202" style="position:absolute;left:0;text-align:left;margin-left:93.9pt;margin-top:122.5pt;width:70.35pt;height:26.35pt;z-index:251664384;visibility:visible;mso-wrap-style:square;mso-width-percent:0;mso-height-percent:0;mso-wrap-distance-left:9pt;mso-wrap-distance-top:0;mso-wrap-distance-right:9pt;mso-wrap-distance-bottom:0;mso-position-horizontal:absolute;mso-position-horizontal-relative:text;mso-position-vertical:absolute;mso-position-vertical-relative:text;mso-width-percent:0;mso-height-percent:0;mso-width-relative:margin;mso-height-relative:margin;v-text-anchor:top" o:gfxdata="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" filled="f" stroked="f" strokeweight=".5pt">
-                      <v:textbox>
-                        <w:txbxContent>
-                          <w:p>
-                            <w:pPr>
-                              <w:rPr>
-                                <w:b/>
-                                <w:color w:val="FF0000"/>
-                              </w:rPr>
-                            </w:pPr>
-                            <w:r>
-                              <w:rPr>
-                                <w:b/>
-                                <w:color w:val="FF0000"/>
-                              </w:rPr>
-                              <w:t xml:space="preserve">2 </w:t>
-                            </w:r>
-                            <w:r>
-                              <w:rPr>
-                                <w:b/>
-                                <w:color w:val="FF0000"/>
-                              </w:rPr>
-                              <w:t>pts</w:t>
-                            </w:r>
-                          </w:p>
-                        </w:txbxContent>
-                      </v:textbox>
-                    </v:shape>
-                  </w:pict>
-                </mc:Fallback>
-              </mc:AlternateContent>
+              <w:pict>
+                <v:shape id="Zone de texte 91" o:spid="_x0000_s1029" type="#_x0000_t202" style="position:absolute;left:0;text-align:left;margin-left:93.9pt;margin-top:122.5pt;width:70.35pt;height:26.35pt;z-index:251664384;visibility:visible;mso-wrap-style:square;mso-width-percent:0;mso-height-percent:0;mso-wrap-distance-left:9pt;mso-wrap-distance-top:0;mso-wrap-distance-right:9pt;mso-wrap-distance-bottom:0;mso-position-horizontal:absolute;mso-position-horizontal-relative:text;mso-position-vertical:absolute;mso-position-vertical-relative:text;mso-width-percent:0;mso-height-percent:0;mso-width-relative:margin;mso-height-relative:margin;v-text-anchor:top" o:gfxdata="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" filled="f" stroked="f" strokeweight=".5pt">
+                  <v:textbox>
+                    <w:txbxContent>
+                      <w:p>
+                        <w:pPr>
+                          <w:rPr>
+                            <w:b/>
+                            <w:color w:val="FF0000"/>
+                          </w:rPr>
+                        </w:pPr>
+                        <w:r>
+                          <w:rPr>
+                            <w:b/>
+                            <w:color w:val="FF0000"/>
+                          </w:rPr>
+                          <w:t>2 pts</w:t>
+                        </w:r>
+                      </w:p>
+                    </w:txbxContent>
+                  </v:textbox>
+                </v:shape>
+              </w:pict>
             </w:r>
             <w:r>
               <w:rPr>
                 <w:noProof/>
                 <w:lang w:eastAsia="fr-FR"/>
               </w:rPr>
-              <mc:AlternateContent>
-                <mc:Choice Requires="wpc">
-                  <w:drawing>
-                    <wp:inline distT="0" distB="0" distL="0" distR="0" wp14:anchorId="65949D0C" wp14:editId="1159CC0D">
-                      <wp:extent cx="3147695" cy="1888490"/>
-                      <wp:effectExtent l="0" t="0" r="0" b="0"/>
-                      <wp:docPr id="79" name="Zone de dessin 8"/>
-                      <wp:cNvGraphicFramePr>
-                        <a:graphicFrameLocks xmlns:a="http://schemas.openxmlformats.org/drawingml/2006/main" noChangeAspect="1"/>
-                      </wp:cNvGraphicFramePr>
-                      <a:graphic xmlns:a="http://schemas.openxmlformats.org/drawingml/2006/main">
-                        <a:graphicData uri="http://schemas.microsoft.com/office/word/2010/wordprocessingCanvas">
-                          <wpc:wpc>
-                            <wpc:bg>
-                              <a:noFill/>
-                            </wpc:bg>
-                            <wpc:whole>
-                              <a:ln>
-                                <a:noFill/>
-                              </a:ln>
-                            </wpc:whole>
-                            <wps:wsp>
-                              <wps:cNvPr id="78" name="Rectangle 9"/>
-                              <wps:cNvSpPr>
-                                <a:spLocks noChangeArrowheads="1"/>
-                              </wps:cNvSpPr>
-                              <wps:spPr bwMode="auto">
-                                <a:xfrm>
-                                  <a:off x="140335" y="483051"/>
-                                  <a:ext cx="2849101" cy="936376"/>
-                                </a:xfrm>
-                                <a:prstGeom prst="rect">
-                                  <a:avLst/>
-                                </a:prstGeom>
-                                <a:solidFill>
-                                  <a:srgbClr val="FFFFFF"/>
-                                </a:solidFill>
-                                <a:ln w="9525" cap="flat">
-                                  <a:solidFill>
-                                    <a:srgbClr val="000000"/>
-                                  </a:solidFill>
-                                  <a:prstDash val="lgDashDotDot"/>
-                                  <a:miter lim="800000"/>
-                                  <a:headEnd/>
-                                  <a:tailEnd/>
-                                </a:ln>
-                              </wps:spPr>
-                              <wps:bodyPr rot="0" vert="horz" wrap="square" lIns="91440" tIns="45720" rIns="91440" bIns="45720" anchor="t" anchorCtr="0" upright="1">
-                                <a:noAutofit/>
-                              </wps:bodyPr>
-                            </wps:wsp>
-                          </wpc:wpc>
-                        </a:graphicData>
-                      </a:graphic>
-                    </wp:inline>
-                  </w:drawing>
-                </mc:Choice>
-                <mc:Fallback>
-                  <w:pict>
-                    <v:group id="Zone de dessin 8" o:spid="_x0000_s1026" editas="canvas" style="width:247.85pt;height:148.7pt;mso-position-horizontal-relative:char;mso-position-vertical-relative:line" coordsize="31476,18884" o:gfxdata="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">
-                      <v:shapetype id="_x0000_t75" coordsize="21600,21600" o:spt="75" o:preferrelative="t" path="m@4@5l@4@11@9@11@9@5xe" filled="f" stroked="f">
-                        <v:stroke joinstyle="miter"/>
-                        <v:formulas>
-                          <v:f eqn="if lineDrawn pixelLineWidth 0"/>
-                          <v:f eqn="sum @0 1 0"/>
-                          <v:f eqn="sum 0 0 @1"/>
-                          <v:f eqn="prod @2 1 2"/>
-                          <v:f eqn="prod @3 21600 pixelWidth"/>
-                          <v:f eqn="prod @3 21600 pixelHeight"/>
-                          <v:f eqn="sum @0 0 1"/>
-                          <v:f eqn="prod @6 1 2"/>
-                          <v:f eqn="prod @7 21600 pixelWidth"/>
-                          <v:f eqn="sum @8 21600 0"/>
-                          <v:f eqn="prod @7 21600 pixelHeight"/>
-                          <v:f eqn="sum @10 21600 0"/>
-                        </v:formulas>
-                        <v:path o:extrusionok="f" gradientshapeok="t" o:connecttype="rect"/>
-                        <o:lock v:ext="edit" aspectratio="t"/>
-                      </v:shapetype>
-                      <v:shape id="_x0000_s1027" type="#_x0000_t75" style="position:absolute;width:31476;height:18884;visibility:visible;mso-wrap-style:square">
-                        <v:fill o:detectmouseclick="t"/>
-                        <v:path o:connecttype="none"/>
-                      </v:shape>
-                      <v:rect id="Rectangle 9" o:spid="_x0000_s1028" style="position:absolute;left:1403;top:4830;width:28491;height:9364;visibility:visible;mso-wrap-style:square;v-text-anchor:top" o:gfxdata="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">
-                        <v:stroke dashstyle="longDashDotDot"/>
-                      </v:rect>
-                      <w10:anchorlock/>
-                    </v:group>
-                  </w:pict>
-                </mc:Fallback>
-              </mc:AlternateContent>
+            </w:r>
+            <w:r>
+              <w:rPr>
+                <w:noProof/>
+                <w:lang w:eastAsia="fr-FR"/>
+              </w:rPr>
+              <w:pict>
+                <v:group id="Zone de dessin 8" o:spid="_x0000_s1039" editas="canvas" style="width:247.85pt;height:148.7pt;mso-position-horizontal-relative:char;mso-position-vertical-relative:line" coordsize="31476,18884" o:gfxdata="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">
+                  <v:shapetype id="_x0000_t75" coordsize="21600,21600" o:spt="75" o:preferrelative="t" path="m@4@5l@4@11@9@11@9@5xe" filled="f" stroked="f">
+                    <v:stroke joinstyle="miter"/>
+                    <v:formulas>
+                      <v:f eqn="if lineDrawn pixelLineWidth 0"/>
+                      <v:f eqn="sum @0 1 0"/>
+                      <v:f eqn="sum 0 0 @1"/>
+                      <v:f eqn="prod @2 1 2"/>
+                      <v:f eqn="prod @3 21600 pixelWidth"/>
+                      <v:f eqn="prod @3 21600 pixelHeight"/>
+                      <v:f eqn="sum @0 0 1"/>
+                      <v:f eqn="prod @6 1 2"/>
+                      <v:f eqn="prod @7 21600 pixelWidth"/>
+                      <v:f eqn="sum @8 21600 0"/>
+                      <v:f eqn="prod @7 21600 pixelHeight"/>
+                      <v:f eqn="sum @10 21600 0"/>
+                    </v:formulas>
+                    <v:path o:extrusionok="f" gradientshapeok="t" o:connecttype="rect"/>
+                    <o:lock v:ext="edit" aspectratio="t"/>
+                  </v:shapetype>
+                  <v:shape id="_x0000_s1041" type="#_x0000_t75" style="position:absolute;width:31476;height:18884;visibility:visible;mso-wrap-style:square">
+                    <v:fill o:detectmouseclick="t"/>
+                    <v:path o:connecttype="none"/>
+                  </v:shape>
+                  <v:rect id="Rectangle 9" o:spid="_x0000_s1040" style="position:absolute;left:1403;top:4830;width:28491;height:9364;visibility:visible;mso-wrap-style:square;v-text-anchor:top" o:gfxdata="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">
+                    <v:stroke dashstyle="longDashDotDot"/>
+                  </v:rect>
+                  <w10:wrap type="none"/>
+                  <w10:anchorlock/>
+                </v:group>
+              </w:pict>
             </w:r>
           </w:p>
         </w:tc>
@@ -1065,202 +630,54 @@
                 <w:noProof/>
                 <w:lang w:eastAsia="fr-FR"/>
               </w:rPr>
-              <mc:AlternateContent>
-                <mc:Choice Requires="wps">
-                  <w:drawing>
-                    <wp:anchor distT="0" distB="0" distL="114300" distR="114300" simplePos="0" relativeHeight="251666432" behindDoc="0" locked="0" layoutInCell="1" allowOverlap="1" wp14:anchorId="3E0F0F89" wp14:editId="62D3D3EF">
-                      <wp:simplePos x="0" y="0"/>
-                      <wp:positionH relativeFrom="column">
-                        <wp:posOffset>1151255</wp:posOffset>
-                      </wp:positionH>
-                      <wp:positionV relativeFrom="paragraph">
-                        <wp:posOffset>1517015</wp:posOffset>
-                      </wp:positionV>
-                      <wp:extent cx="893445" cy="334010"/>
-                      <wp:effectExtent l="0" t="0" r="0" b="0"/>
-                      <wp:wrapNone/>
-                      <wp:docPr id="92" name="Zone de texte 92"/>
-                      <wp:cNvGraphicFramePr/>
-                      <a:graphic xmlns:a="http://schemas.openxmlformats.org/drawingml/2006/main">
-                        <a:graphicData uri="http://schemas.microsoft.com/office/word/2010/wordprocessingShape">
-                          <wps:wsp>
-                            <wps:cNvSpPr txBox="1"/>
-                            <wps:spPr>
-                              <a:xfrm>
-                                <a:off x="0" y="0"/>
-                                <a:ext cx="893445" cy="334010"/>
-                              </a:xfrm>
-                              <a:prstGeom prst="rect">
-                                <a:avLst/>
-                              </a:prstGeom>
-                              <a:noFill/>
-                              <a:ln w="6350">
-                                <a:noFill/>
-                              </a:ln>
-                              <a:effectLst/>
-                            </wps:spPr>
-                            <wps:style>
-                              <a:lnRef idx="0">
-                                <a:schemeClr val="accent1"/>
-                              </a:lnRef>
-                              <a:fillRef idx="0">
-                                <a:schemeClr val="accent1"/>
-                              </a:fillRef>
-                              <a:effectRef idx="0">
-                                <a:schemeClr val="accent1"/>
-                              </a:effectRef>
-                              <a:fontRef idx="minor">
-                                <a:schemeClr val="dk1"/>
-                              </a:fontRef>
-                            </wps:style>
-                            <wps:txbx>
-                              <w:txbxContent>
-                                <w:p>
-                                  <w:pPr>
-                                    <w:rPr>
-                                      <w:b/>
-                                      <w:color w:val="FF0000"/>
-                                    </w:rPr>
-                                  </w:pPr>
-                                  <w:r>
-                                    <w:rPr>
-                                      <w:b/>
-                                      <w:color w:val="FF0000"/>
-                                    </w:rPr>
-                                    <w:t>2 pts</w:t>
-                                  </w:r>
-                                </w:p>
-                              </w:txbxContent>
-                            </wps:txbx>
-                            <wps:bodyPr rot="0" spcFirstLastPara="0" vertOverflow="overflow" horzOverflow="overflow" vert="horz" wrap="square" lIns="91440" tIns="45720" rIns="91440" bIns="45720" numCol="1" spcCol="0" rtlCol="0" fromWordArt="0" anchor="t" anchorCtr="0" forceAA="0" compatLnSpc="1">
-                              <a:prstTxWarp prst="textNoShape">
-                                <a:avLst/>
-                              </a:prstTxWarp>
-                              <a:noAutofit/>
-                            </wps:bodyPr>
-                          </wps:wsp>
-                        </a:graphicData>
-                      </a:graphic>
-                      <wp14:sizeRelH relativeFrom="margin">
-                        <wp14:pctWidth>0</wp14:pctWidth>
-                      </wp14:sizeRelH>
-                      <wp14:sizeRelV relativeFrom="margin">
-                        <wp14:pctHeight>0</wp14:pctHeight>
-                      </wp14:sizeRelV>
-                    </wp:anchor>
-                  </w:drawing>
-                </mc:Choice>
-                <mc:Fallback>
-                  <w:pict>
-                    <v:shape id="Zone de texte 92" o:spid="_x0000_s1030" type="#_x0000_t202" style="position:absolute;left:0;text-align:left;margin-left:90.65pt;margin-top:119.45pt;width:70.35pt;height:26.3pt;z-index:251666432;visibility:visible;mso-wrap-style:square;mso-width-percent:0;mso-height-percent:0;mso-wrap-distance-left:9pt;mso-wrap-distance-top:0;mso-wrap-distance-right:9pt;mso-wrap-distance-bottom:0;mso-position-horizontal:absolute;mso-position-horizontal-relative:text;mso-position-vertical:absolute;mso-position-vertical-relative:text;mso-width-percent:0;mso-height-percent:0;mso-width-relative:margin;mso-height-relative:margin;v-text-anchor:top" o:gfxdata="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" filled="f" stroked="f" strokeweight=".5pt">
-                      <v:textbox>
-                        <w:txbxContent>
-                          <w:p>
-                            <w:pPr>
-                              <w:rPr>
-                                <w:b/>
-                                <w:color w:val="FF0000"/>
-                              </w:rPr>
-                            </w:pPr>
-                            <w:r>
-                              <w:rPr>
-                                <w:b/>
-                                <w:color w:val="FF0000"/>
-                              </w:rPr>
-                              <w:t xml:space="preserve">2 </w:t>
-                            </w:r>
-                            <w:r>
-                              <w:rPr>
-                                <w:b/>
-                                <w:color w:val="FF0000"/>
-                              </w:rPr>
-                              <w:t>pts</w:t>
-                            </w:r>
-                          </w:p>
-                        </w:txbxContent>
-                      </v:textbox>
-                    </v:shape>
-                  </w:pict>
-                </mc:Fallback>
-              </mc:AlternateContent>
+              <w:pict>
+                <v:shape id="Zone de texte 92" o:spid="_x0000_s1030" type="#_x0000_t202" style="position:absolute;left:0;text-align:left;margin-left:90.65pt;margin-top:119.45pt;width:70.35pt;height:26.3pt;z-index:251666432;visibility:visible;mso-wrap-style:square;mso-width-percent:0;mso-height-percent:0;mso-wrap-distance-left:9pt;mso-wrap-distance-top:0;mso-wrap-distance-right:9pt;mso-wrap-distance-bottom:0;mso-position-horizontal:absolute;mso-position-horizontal-relative:text;mso-position-vertical:absolute;mso-position-vertical-relative:text;mso-width-percent:0;mso-height-percent:0;mso-width-relative:margin;mso-height-relative:margin;v-text-anchor:top" o:gfxdata="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" filled="f" stroked="f" strokeweight=".5pt">
+                  <v:textbox>
+                    <w:txbxContent>
+                      <w:p>
+                        <w:pPr>
+                          <w:rPr>
+                            <w:b/>
+                            <w:color w:val="FF0000"/>
+                          </w:rPr>
+                        </w:pPr>
+                        <w:r>
+                          <w:rPr>
+                            <w:b/>
+                            <w:color w:val="FF0000"/>
+                          </w:rPr>
+                          <w:t>2 pts</w:t>
+                        </w:r>
+                      </w:p>
+                    </w:txbxContent>
+                  </v:textbox>
+                </v:shape>
+              </w:pict>
             </w:r>
             <w:r>
               <w:rPr>
                 <w:noProof/>
                 <w:lang w:eastAsia="fr-FR"/>
               </w:rPr>
-              <mc:AlternateContent>
-                <mc:Choice Requires="wpc">
-                  <w:drawing>
-                    <wp:inline distT="0" distB="0" distL="0" distR="0" wp14:anchorId="1DA892FF" wp14:editId="671BFA1B">
-                      <wp:extent cx="3147695" cy="1888490"/>
-                      <wp:effectExtent l="0" t="0" r="0" b="0"/>
-                      <wp:docPr id="77" name="Zone de dessin 6"/>
-                      <wp:cNvGraphicFramePr>
-                        <a:graphicFrameLocks xmlns:a="http://schemas.openxmlformats.org/drawingml/2006/main" noChangeAspect="1"/>
-                      </wp:cNvGraphicFramePr>
-                      <a:graphic xmlns:a="http://schemas.openxmlformats.org/drawingml/2006/main">
-                        <a:graphicData uri="http://schemas.microsoft.com/office/word/2010/wordprocessingCanvas">
-                          <wpc:wpc>
-                            <wpc:bg>
-                              <a:noFill/>
-                            </wpc:bg>
-                            <wpc:whole>
-                              <a:ln>
-                                <a:noFill/>
-                              </a:ln>
-                            </wpc:whole>
-                            <wps:wsp>
-                              <wps:cNvPr id="76" name="Rectangle 10"/>
-                              <wps:cNvSpPr>
-                                <a:spLocks noChangeArrowheads="1"/>
-                              </wps:cNvSpPr>
-                              <wps:spPr bwMode="auto">
-                                <a:xfrm>
-                                  <a:off x="149078" y="476057"/>
-                                  <a:ext cx="2849538" cy="936376"/>
-                                </a:xfrm>
-                                <a:prstGeom prst="rect">
-                                  <a:avLst/>
-                                </a:prstGeom>
-                                <a:solidFill>
-                                  <a:srgbClr val="FFFFFF"/>
-                                </a:solidFill>
-                                <a:ln w="9525" cap="flat">
-                                  <a:solidFill>
-                                    <a:srgbClr val="000000"/>
-                                  </a:solidFill>
-                                  <a:prstDash val="lgDashDotDot"/>
-                                  <a:miter lim="800000"/>
-                                  <a:headEnd/>
-                                  <a:tailEnd/>
-                                </a:ln>
-                              </wps:spPr>
-                              <wps:bodyPr rot="0" vert="horz" wrap="square" lIns="91440" tIns="45720" rIns="91440" bIns="45720" anchor="t" anchorCtr="0" upright="1">
-                                <a:noAutofit/>
-                              </wps:bodyPr>
-                            </wps:wsp>
-                          </wpc:wpc>
-                        </a:graphicData>
-                      </a:graphic>
-                    </wp:inline>
-                  </w:drawing>
-                </mc:Choice>
-                <mc:Fallback>
-                  <w:pict>
-                    <v:group id="Zone de dessin 6" o:spid="_x0000_s1026" editas="canvas" style="width:247.85pt;height:148.7pt;mso-position-horizontal-relative:char;mso-position-vertical-relative:line" coordsize="31476,18884" o:gfxdata="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">
-                      <v:shape id="_x0000_s1027" type="#_x0000_t75" style="position:absolute;width:31476;height:18884;visibility:visible;mso-wrap-style:square">
-                        <v:fill o:detectmouseclick="t"/>
-                        <v:path o:connecttype="none"/>
-                      </v:shape>
-                      <v:rect id="Rectangle 10" o:spid="_x0000_s1028" style="position:absolute;left:1490;top:4760;width:28496;height:9364;visibility:visible;mso-wrap-style:square;v-text-anchor:top" o:gfxdata="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">
-                        <v:stroke dashstyle="longDashDotDot"/>
-                      </v:rect>
-                      <w10:anchorlock/>
-                    </v:group>
-                  </w:pict>
-                </mc:Fallback>
-              </mc:AlternateContent>
+            </w:r>
+            <w:r>
+              <w:rPr>
+                <w:noProof/>
+                <w:lang w:eastAsia="fr-FR"/>
+              </w:rPr>
+              <w:pict>
+                <v:group id="Zone de dessin 6" o:spid="_x0000_s1036" editas="canvas" style="width:247.85pt;height:148.7pt;mso-position-horizontal-relative:char;mso-position-vertical-relative:line" coordsize="31476,18884" o:gfxdata="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">
+                  <v:shape id="_x0000_s1038" type="#_x0000_t75" style="position:absolute;width:31476;height:18884;visibility:visible;mso-wrap-style:square">
+                    <v:fill o:detectmouseclick="t"/>
+                    <v:path o:connecttype="none"/>
+                  </v:shape>
+                  <v:rect id="Rectangle 10" o:spid="_x0000_s1037" style="position:absolute;left:1490;top:4760;width:28496;height:9364;visibility:visible;mso-wrap-style:square;v-text-anchor:top" o:gfxdata="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">
+                    <v:stroke dashstyle="longDashDotDot"/>
+                  </v:rect>
+                  <w10:wrap type="none"/>
+                  <w10:anchorlock/>
+                </v:group>
+              </w:pict>
             </w:r>
           </w:p>
         </w:tc>
@@ -1383,142 +800,38 @@
           <w:noProof/>
           <w:lang w:eastAsia="fr-FR"/>
         </w:rPr>
-        <mc:AlternateContent>
-          <mc:Choice Requires="wps">
-            <w:drawing>
-              <wp:anchor distT="0" distB="0" distL="114300" distR="114300" simplePos="0" relativeHeight="251670528" behindDoc="0" locked="0" layoutInCell="1" allowOverlap="1" wp14:anchorId="07F4EC94" wp14:editId="5A24AC27">
-                <wp:simplePos x="0" y="0"/>
-                <wp:positionH relativeFrom="column">
-                  <wp:posOffset>5160683</wp:posOffset>
-                </wp:positionH>
-                <wp:positionV relativeFrom="paragraph">
-                  <wp:posOffset>167242</wp:posOffset>
-                </wp:positionV>
-                <wp:extent cx="893445" cy="668655"/>
-                <wp:effectExtent l="0" t="0" r="0" b="0"/>
-                <wp:wrapNone/>
-                <wp:docPr id="95" name="Zone de texte 95"/>
-                <wp:cNvGraphicFramePr/>
-                <a:graphic xmlns:a="http://schemas.openxmlformats.org/drawingml/2006/main">
-                  <a:graphicData uri="http://schemas.microsoft.com/office/word/2010/wordprocessingShape">
-                    <wps:wsp>
-                      <wps:cNvSpPr txBox="1"/>
-                      <wps:spPr>
-                        <a:xfrm>
-                          <a:off x="0" y="0"/>
-                          <a:ext cx="893445" cy="668655"/>
-                        </a:xfrm>
-                        <a:prstGeom prst="rect">
-                          <a:avLst/>
-                        </a:prstGeom>
-                        <a:noFill/>
-                        <a:ln w="6350">
-                          <a:noFill/>
-                        </a:ln>
-                        <a:effectLst/>
-                      </wps:spPr>
-                      <wps:style>
-                        <a:lnRef idx="0">
-                          <a:schemeClr val="accent1"/>
-                        </a:lnRef>
-                        <a:fillRef idx="0">
-                          <a:schemeClr val="accent1"/>
-                        </a:fillRef>
-                        <a:effectRef idx="0">
-                          <a:schemeClr val="accent1"/>
-                        </a:effectRef>
-                        <a:fontRef idx="minor">
-                          <a:schemeClr val="dk1"/>
-                        </a:fontRef>
-                      </wps:style>
-                      <wps:txbx>
-                        <w:txbxContent>
-                          <w:p>
-                            <w:pPr>
-                              <w:rPr>
-                                <w:b/>
-                                <w:color w:val="FF0000"/>
-                              </w:rPr>
-                            </w:pPr>
-                            <w:r>
-                              <w:rPr>
-                                <w:b/>
-                                <w:color w:val="FF0000"/>
-                              </w:rPr>
-                              <w:t xml:space="preserve">1,5 </w:t>
-                            </w:r>
-                            <w:proofErr w:type="gramStart"/>
-                            <w:r>
-                              <w:rPr>
-                                <w:b/>
-                                <w:color w:val="FF0000"/>
-                              </w:rPr>
-                              <w:t>pts</w:t>
-                            </w:r>
-                            <w:proofErr w:type="gramEnd"/>
-                          </w:p>
-                        </w:txbxContent>
-                      </wps:txbx>
-                      <wps:bodyPr rot="0" spcFirstLastPara="0" vertOverflow="overflow" horzOverflow="overflow" vert="horz" wrap="square" lIns="91440" tIns="45720" rIns="91440" bIns="45720" numCol="1" spcCol="0" rtlCol="0" fromWordArt="0" anchor="t" anchorCtr="0" forceAA="0" compatLnSpc="1">
-                        <a:prstTxWarp prst="textNoShape">
-                          <a:avLst/>
-                        </a:prstTxWarp>
-                        <a:noAutofit/>
-                      </wps:bodyPr>
-                    </wps:wsp>
-                  </a:graphicData>
-                </a:graphic>
-                <wp14:sizeRelH relativeFrom="margin">
-                  <wp14:pctWidth>0</wp14:pctWidth>
-                </wp14:sizeRelH>
-                <wp14:sizeRelV relativeFrom="margin">
-                  <wp14:pctHeight>0</wp14:pctHeight>
-                </wp14:sizeRelV>
-              </wp:anchor>
-            </w:drawing>
-          </mc:Choice>
-          <mc:Fallback>
-            <w:pict>
-              <v:shape id="Zone de texte 95" o:spid="_x0000_s1031" type="#_x0000_t202" style="position:absolute;left:0;text-align:left;margin-left:406.35pt;margin-top:13.15pt;width:70.35pt;height:52.65pt;z-index:251670528;visibility:visible;mso-wrap-style:square;mso-width-percent:0;mso-height-percent:0;mso-wrap-distance-left:9pt;mso-wrap-distance-top:0;mso-wrap-distance-right:9pt;mso-wrap-distance-bottom:0;mso-position-horizontal:absolute;mso-position-horizontal-relative:text;mso-position-vertical:absolute;mso-position-vertical-relative:text;mso-width-percent:0;mso-height-percent:0;mso-width-relative:margin;mso-height-relative:margin;v-text-anchor:top" o:gfxdata="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" filled="f" stroked="f" strokeweight=".5pt">
-                <v:textbox>
-                  <w:txbxContent>
-                    <w:p>
-                      <w:pPr>
-                        <w:rPr>
-                          <w:b/>
-                          <w:color w:val="FF0000"/>
-                        </w:rPr>
-                      </w:pPr>
-                      <w:r>
-                        <w:rPr>
-                          <w:b/>
-                          <w:color w:val="FF0000"/>
-                        </w:rPr>
-                        <w:t>1</w:t>
-                      </w:r>
-                      <w:r>
-                        <w:rPr>
-                          <w:b/>
-                          <w:color w:val="FF0000"/>
-                        </w:rPr>
-                        <w:t xml:space="preserve">,5 </w:t>
-                      </w:r>
-                      <w:proofErr w:type="gramStart"/>
-                      <w:r>
-                        <w:rPr>
-                          <w:b/>
-                          <w:color w:val="FF0000"/>
-                        </w:rPr>
-                        <w:t>pts</w:t>
-                      </w:r>
-                      <w:proofErr w:type="gramEnd"/>
-                    </w:p>
-                  </w:txbxContent>
-                </v:textbox>
-              </v:shape>
-            </w:pict>
-          </mc:Fallback>
-        </mc:AlternateContent>
+        <w:pict>
+          <v:shape id="Zone de texte 95" o:spid="_x0000_s1031" type="#_x0000_t202" style="position:absolute;left:0;text-align:left;margin-left:406.35pt;margin-top:13.15pt;width:70.35pt;height:52.65pt;z-index:251670528;visibility:visible;mso-wrap-style:square;mso-width-percent:0;mso-height-percent:0;mso-wrap-distance-left:9pt;mso-wrap-distance-top:0;mso-wrap-distance-right:9pt;mso-wrap-distance-bottom:0;mso-position-horizontal:absolute;mso-position-horizontal-relative:text;mso-position-vertical:absolute;mso-position-vertical-relative:text;mso-width-percent:0;mso-height-percent:0;mso-width-relative:margin;mso-height-relative:margin;v-text-anchor:top" o:gfxdata="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" filled="f" stroked="f" strokeweight=".5pt">
+            <v:textbox>
+              <w:txbxContent>
+                <w:p>
+                  <w:pPr>
+                    <w:rPr>
+                      <w:b/>
+                      <w:color w:val="FF0000"/>
+                    </w:rPr>
+                  </w:pPr>
+                  <w:r>
+                    <w:rPr>
+                      <w:b/>
+                      <w:color w:val="FF0000"/>
+                    </w:rPr>
+                    <w:t xml:space="preserve">1,5 </w:t>
+                  </w:r>
+                  <w:proofErr w:type="gramStart"/>
+                  <w:r>
+                    <w:rPr>
+                      <w:b/>
+                      <w:color w:val="FF0000"/>
+                    </w:rPr>
+                    <w:t>pts</w:t>
+                  </w:r>
+                  <w:proofErr w:type="gramEnd"/>
+                </w:p>
+              </w:txbxContent>
+            </v:textbox>
+          </v:shape>
+        </w:pict>
       </w:r>
       <w:r>
         <w:rPr>
@@ -1526,7 +839,7 @@
           <w:lang w:eastAsia="fr-FR"/>
         </w:rPr>
         <w:drawing>
-          <wp:inline distT="0" distB="0" distL="0" distR="0" wp14:anchorId="19D20F95" wp14:editId="2AAC86AB">
+          <wp:inline distT="0" distB="0" distL="0" distR="0">
             <wp:extent cx="6478905" cy="3822700"/>
             <wp:effectExtent l="0" t="0" r="0" b="6350"/>
             <wp:docPr id="84" name="Image 84" descr="C:\Enseignements\GitHub\DM_DS\2014_2015\DS_01_SysML_Dessin\SysML\SysML_Block_Definition_Diagram__Machine_de_traction__Diagramme_de_blocs.png"/>
@@ -1543,10 +856,10 @@
                     </pic:cNvPicPr>
                   </pic:nvPicPr>
                   <pic:blipFill>
-                    <a:blip r:embed="rId13">
+                    <a:blip r:embed="rId12">
                       <a:extLst>
                         <a:ext uri="{28A0092B-C50C-407E-A947-70E740481C1C}">
-                          <a14:useLocalDpi xmlns:a14="http://schemas.microsoft.com/office/drawing/2010/main" val="0"/>
+                          <a14:useLocalDpi xmlns:a14="http://schemas.microsoft.com/office/drawing/2010/main" xmlns:wps="http://schemas.microsoft.com/office/word/2010/wordprocessingShape" xmlns:wpi="http://schemas.microsoft.com/office/word/2010/wordprocessingInk" xmlns:wpg="http://schemas.microsoft.com/office/word/2010/wordprocessingGroup" xmlns:w14="http://schemas.microsoft.com/office/word/2010/wordml" xmlns:w="http://schemas.openxmlformats.org/wordprocessingml/2006/main" xmlns:w10="urn:schemas-microsoft-com:office:word" xmlns:wp14="http://schemas.microsoft.com/office/word/2010/wordprocessingDrawing" xmlns:v="urn:schemas-microsoft-com:vml" xmlns:o="urn:schemas-microsoft-com:office:office" xmlns:mc="http://schemas.openxmlformats.org/markup-compatibility/2006" xmlns:wpc="http://schemas.microsoft.com/office/word/2010/wordprocessingCanvas" xmlns="" val="0"/>
                         </a:ext>
                       </a:extLst>
                     </a:blip>
@@ -1643,271 +956,106 @@
           <w:noProof/>
           <w:lang w:eastAsia="fr-FR"/>
         </w:rPr>
-        <mc:AlternateContent>
-          <mc:Choice Requires="wps">
-            <w:drawing>
-              <wp:anchor distT="0" distB="0" distL="114300" distR="114300" simplePos="0" relativeHeight="251672576" behindDoc="0" locked="0" layoutInCell="1" allowOverlap="1" wp14:anchorId="673AB1A0" wp14:editId="51BD3079">
-                <wp:simplePos x="0" y="0"/>
-                <wp:positionH relativeFrom="column">
-                  <wp:posOffset>4761770</wp:posOffset>
-                </wp:positionH>
-                <wp:positionV relativeFrom="paragraph">
-                  <wp:posOffset>1497652</wp:posOffset>
-                </wp:positionV>
-                <wp:extent cx="1460311" cy="866633"/>
-                <wp:effectExtent l="0" t="0" r="0" b="0"/>
-                <wp:wrapNone/>
-                <wp:docPr id="96" name="Zone de texte 96"/>
-                <wp:cNvGraphicFramePr/>
-                <a:graphic xmlns:a="http://schemas.openxmlformats.org/drawingml/2006/main">
-                  <a:graphicData uri="http://schemas.microsoft.com/office/word/2010/wordprocessingShape">
-                    <wps:wsp>
-                      <wps:cNvSpPr txBox="1"/>
-                      <wps:spPr>
-                        <a:xfrm>
-                          <a:off x="0" y="0"/>
-                          <a:ext cx="1460311" cy="866633"/>
-                        </a:xfrm>
-                        <a:prstGeom prst="rect">
-                          <a:avLst/>
-                        </a:prstGeom>
-                        <a:noFill/>
-                        <a:ln w="6350">
-                          <a:noFill/>
-                        </a:ln>
-                        <a:effectLst/>
-                      </wps:spPr>
-                      <wps:style>
-                        <a:lnRef idx="0">
-                          <a:schemeClr val="accent1"/>
-                        </a:lnRef>
-                        <a:fillRef idx="0">
-                          <a:schemeClr val="accent1"/>
-                        </a:fillRef>
-                        <a:effectRef idx="0">
-                          <a:schemeClr val="accent1"/>
-                        </a:effectRef>
-                        <a:fontRef idx="minor">
-                          <a:schemeClr val="dk1"/>
-                        </a:fontRef>
-                      </wps:style>
-                      <wps:txbx>
-                        <w:txbxContent>
-                          <w:p>
-                            <w:pPr>
-                              <w:rPr>
-                                <w:b/>
-                                <w:color w:val="FF0000"/>
-                              </w:rPr>
-                            </w:pPr>
-                            <w:r>
-                              <w:rPr>
-                                <w:b/>
-                                <w:color w:val="FF0000"/>
-                              </w:rPr>
-                              <w:t xml:space="preserve">1,5 </w:t>
-                            </w:r>
-                            <w:proofErr w:type="gramStart"/>
-                            <w:r>
-                              <w:rPr>
-                                <w:b/>
-                                <w:color w:val="FF0000"/>
-                              </w:rPr>
-                              <w:t>pts</w:t>
-                            </w:r>
-                            <w:proofErr w:type="gramEnd"/>
-                            <w:r>
-                              <w:rPr>
-                                <w:b/>
-                                <w:color w:val="FF0000"/>
-                              </w:rPr>
-                              <w:t xml:space="preserve"> (Nom)</w:t>
-                            </w:r>
-                          </w:p>
-                          <w:p>
-                            <w:pPr>
-                              <w:rPr>
-                                <w:b/>
-                                <w:color w:val="FF0000"/>
-                              </w:rPr>
-                            </w:pPr>
-                            <w:r>
-                              <w:rPr>
-                                <w:b/>
-                                <w:color w:val="FF0000"/>
-                              </w:rPr>
-                              <w:t xml:space="preserve">1,5 </w:t>
-                            </w:r>
-                            <w:proofErr w:type="gramStart"/>
-                            <w:r>
-                              <w:rPr>
-                                <w:b/>
-                                <w:color w:val="FF0000"/>
-                              </w:rPr>
-                              <w:t>pts</w:t>
-                            </w:r>
-                            <w:proofErr w:type="gramEnd"/>
-                            <w:r>
-                              <w:rPr>
-                                <w:b/>
-                                <w:color w:val="FF0000"/>
-                              </w:rPr>
-                              <w:t xml:space="preserve"> (liens)</w:t>
-                            </w:r>
-                          </w:p>
-                          <w:p>
-                            <w:pPr>
-                              <w:rPr>
-                                <w:b/>
-                                <w:color w:val="FF0000"/>
-                              </w:rPr>
-                            </w:pPr>
-                            <w:r>
-                              <w:rPr>
-                                <w:b/>
-                                <w:color w:val="FF0000"/>
-                              </w:rPr>
-                              <w:t>1 pt vert</w:t>
-                            </w:r>
-                          </w:p>
-                          <w:p>
-                            <w:pPr>
-                              <w:rPr>
-                                <w:b/>
-                                <w:color w:val="FF0000"/>
-                              </w:rPr>
-                            </w:pPr>
-                            <w:r>
-                              <w:rPr>
-                                <w:b/>
-                                <w:color w:val="FF0000"/>
-                              </w:rPr>
-                              <w:t>1 pt rouge</w:t>
-                            </w:r>
-                          </w:p>
-                        </w:txbxContent>
-                      </wps:txbx>
-                      <wps:bodyPr rot="0" spcFirstLastPara="0" vertOverflow="overflow" horzOverflow="overflow" vert="horz" wrap="square" lIns="91440" tIns="45720" rIns="91440" bIns="45720" numCol="1" spcCol="0" rtlCol="0" fromWordArt="0" anchor="t" anchorCtr="0" forceAA="0" compatLnSpc="1">
-                        <a:prstTxWarp prst="textNoShape">
-                          <a:avLst/>
-                        </a:prstTxWarp>
-                        <a:noAutofit/>
-                      </wps:bodyPr>
-                    </wps:wsp>
-                  </a:graphicData>
-                </a:graphic>
-                <wp14:sizeRelH relativeFrom="margin">
-                  <wp14:pctWidth>0</wp14:pctWidth>
-                </wp14:sizeRelH>
-                <wp14:sizeRelV relativeFrom="margin">
-                  <wp14:pctHeight>0</wp14:pctHeight>
-                </wp14:sizeRelV>
-              </wp:anchor>
-            </w:drawing>
-          </mc:Choice>
-          <mc:Fallback>
-            <w:pict>
-              <v:shape id="Zone de texte 96" o:spid="_x0000_s1032" type="#_x0000_t202" style="position:absolute;left:0;text-align:left;margin-left:374.95pt;margin-top:117.95pt;width:115pt;height:68.25pt;z-index:251672576;visibility:visible;mso-wrap-style:square;mso-width-percent:0;mso-height-percent:0;mso-wrap-distance-left:9pt;mso-wrap-distance-top:0;mso-wrap-distance-right:9pt;mso-wrap-distance-bottom:0;mso-position-horizontal:absolute;mso-position-horizontal-relative:text;mso-position-vertical:absolute;mso-position-vertical-relative:text;mso-width-percent:0;mso-height-percent:0;mso-width-relative:margin;mso-height-relative:margin;v-text-anchor:top" o:gfxdata="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" filled="f" stroked="f" strokeweight=".5pt">
-                <v:textbox>
-                  <w:txbxContent>
-                    <w:p>
-                      <w:pPr>
-                        <w:rPr>
-                          <w:b/>
-                          <w:color w:val="FF0000"/>
-                        </w:rPr>
-                      </w:pPr>
-                      <w:r>
-                        <w:rPr>
-                          <w:b/>
-                          <w:color w:val="FF0000"/>
-                        </w:rPr>
-                        <w:t xml:space="preserve">1,5 </w:t>
-                      </w:r>
-                      <w:proofErr w:type="gramStart"/>
-                      <w:r>
-                        <w:rPr>
-                          <w:b/>
-                          <w:color w:val="FF0000"/>
-                        </w:rPr>
-                        <w:t>pts</w:t>
-                      </w:r>
-                      <w:proofErr w:type="gramEnd"/>
-                      <w:r>
-                        <w:rPr>
-                          <w:b/>
-                          <w:color w:val="FF0000"/>
-                        </w:rPr>
-                        <w:t xml:space="preserve"> (Nom)</w:t>
-                      </w:r>
-                    </w:p>
-                    <w:p>
-                      <w:pPr>
-                        <w:rPr>
-                          <w:b/>
-                          <w:color w:val="FF0000"/>
-                        </w:rPr>
-                      </w:pPr>
-                      <w:r>
-                        <w:rPr>
-                          <w:b/>
-                          <w:color w:val="FF0000"/>
-                        </w:rPr>
-                        <w:t xml:space="preserve">1,5 </w:t>
-                      </w:r>
-                      <w:proofErr w:type="gramStart"/>
-                      <w:r>
-                        <w:rPr>
-                          <w:b/>
-                          <w:color w:val="FF0000"/>
-                        </w:rPr>
-                        <w:t>pts</w:t>
-                      </w:r>
-                      <w:proofErr w:type="gramEnd"/>
-                      <w:r>
-                        <w:rPr>
-                          <w:b/>
-                          <w:color w:val="FF0000"/>
-                        </w:rPr>
-                        <w:t xml:space="preserve"> (liens)</w:t>
-                      </w:r>
-                    </w:p>
-                    <w:p>
-                      <w:pPr>
-                        <w:rPr>
-                          <w:b/>
-                          <w:color w:val="FF0000"/>
-                        </w:rPr>
-                      </w:pPr>
-                      <w:r>
-                        <w:rPr>
-                          <w:b/>
-                          <w:color w:val="FF0000"/>
-                        </w:rPr>
-                        <w:t>1 pt vert</w:t>
-                      </w:r>
-                    </w:p>
-                    <w:p>
-                      <w:pPr>
-                        <w:rPr>
-                          <w:b/>
-                          <w:color w:val="FF0000"/>
-                        </w:rPr>
-                      </w:pPr>
-                      <w:r>
-                        <w:rPr>
-                          <w:b/>
-                          <w:color w:val="FF0000"/>
-                        </w:rPr>
-                        <w:t>1 pt rouge</w:t>
-                      </w:r>
-                    </w:p>
-                  </w:txbxContent>
-                </v:textbox>
-              </v:shape>
-            </w:pict>
-          </mc:Fallback>
-        </mc:AlternateContent>
+        <w:pict>
+          <v:shape id="Zone de texte 96" o:spid="_x0000_s1032" type="#_x0000_t202" style="position:absolute;left:0;text-align:left;margin-left:374.95pt;margin-top:117.95pt;width:115pt;height:68.25pt;z-index:251672576;visibility:visible;mso-wrap-style:square;mso-width-percent:0;mso-height-percent:0;mso-wrap-distance-left:9pt;mso-wrap-distance-top:0;mso-wrap-distance-right:9pt;mso-wrap-distance-bottom:0;mso-position-horizontal:absolute;mso-position-horizontal-relative:text;mso-position-vertical:absolute;mso-position-vertical-relative:text;mso-width-percent:0;mso-height-percent:0;mso-width-relative:margin;mso-height-relative:margin;v-text-anchor:top" o:gfxdata="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" filled="f" stroked="f" strokeweight=".5pt">
+            <v:textbox>
+              <w:txbxContent>
+                <w:p>
+                  <w:pPr>
+                    <w:rPr>
+                      <w:b/>
+                      <w:color w:val="FF0000"/>
+                    </w:rPr>
+                  </w:pPr>
+                  <w:r>
+                    <w:rPr>
+                      <w:b/>
+                      <w:color w:val="FF0000"/>
+                    </w:rPr>
+                    <w:t xml:space="preserve">1,5 </w:t>
+                  </w:r>
+                  <w:proofErr w:type="gramStart"/>
+                  <w:r>
+                    <w:rPr>
+                      <w:b/>
+                      <w:color w:val="FF0000"/>
+                    </w:rPr>
+                    <w:t>pts</w:t>
+                  </w:r>
+                  <w:proofErr w:type="gramEnd"/>
+                  <w:r>
+                    <w:rPr>
+                      <w:b/>
+                      <w:color w:val="FF0000"/>
+                    </w:rPr>
+                    <w:t xml:space="preserve"> (Nom)</w:t>
+                  </w:r>
+                </w:p>
+                <w:p>
+                  <w:pPr>
+                    <w:rPr>
+                      <w:b/>
+                      <w:color w:val="FF0000"/>
+                    </w:rPr>
+                  </w:pPr>
+                  <w:r>
+                    <w:rPr>
+                      <w:b/>
+                      <w:color w:val="FF0000"/>
+                    </w:rPr>
+                    <w:t xml:space="preserve">1,5 </w:t>
+                  </w:r>
+                  <w:proofErr w:type="gramStart"/>
+                  <w:r>
+                    <w:rPr>
+                      <w:b/>
+                      <w:color w:val="FF0000"/>
+                    </w:rPr>
+                    <w:t>pts</w:t>
+                  </w:r>
+                  <w:proofErr w:type="gramEnd"/>
+                  <w:r>
+                    <w:rPr>
+                      <w:b/>
+                      <w:color w:val="FF0000"/>
+                    </w:rPr>
+                    <w:t xml:space="preserve"> (liens)</w:t>
+                  </w:r>
+                </w:p>
+                <w:p>
+                  <w:pPr>
+                    <w:rPr>
+                      <w:b/>
+                      <w:color w:val="FF0000"/>
+                    </w:rPr>
+                  </w:pPr>
+                  <w:r>
+                    <w:rPr>
+                      <w:b/>
+                      <w:color w:val="FF0000"/>
+                    </w:rPr>
+                    <w:t>1 pt vert</w:t>
+                  </w:r>
+                </w:p>
+                <w:p>
+                  <w:pPr>
+                    <w:rPr>
+                      <w:b/>
+                      <w:color w:val="FF0000"/>
+                    </w:rPr>
+                  </w:pPr>
+                  <w:r>
+                    <w:rPr>
+                      <w:b/>
+                      <w:color w:val="FF0000"/>
+                    </w:rPr>
+                    <w:t>1 pt rouge</w:t>
+                  </w:r>
+                </w:p>
+              </w:txbxContent>
+            </v:textbox>
+          </v:shape>
+        </w:pict>
       </w:r>
       <w:r>
         <w:rPr>
@@ -1915,7 +1063,7 @@
           <w:lang w:eastAsia="fr-FR"/>
         </w:rPr>
         <w:drawing>
-          <wp:inline distT="0" distB="0" distL="0" distR="0" wp14:anchorId="61F97AA1" wp14:editId="3AE2692D">
+          <wp:inline distT="0" distB="0" distL="0" distR="0">
             <wp:extent cx="5910262" cy="4658309"/>
             <wp:effectExtent l="0" t="0" r="0" b="9525"/>
             <wp:docPr id="12" name="Image 12" descr="C:\Enseignements\GitHub\DM_DS\2014_2015\DS_01_SysML_Dessin\SysML\ibd_sujet.png"/>
@@ -1932,10 +1080,10 @@
                     </pic:cNvPicPr>
                   </pic:nvPicPr>
                   <pic:blipFill>
-                    <a:blip r:embed="rId14">
+                    <a:blip r:embed="rId13">
                       <a:extLst>
                         <a:ext uri="{28A0092B-C50C-407E-A947-70E740481C1C}">
-                          <a14:useLocalDpi xmlns:a14="http://schemas.microsoft.com/office/drawing/2010/main" val="0"/>
+                          <a14:useLocalDpi xmlns:a14="http://schemas.microsoft.com/office/drawing/2010/main" xmlns:wps="http://schemas.microsoft.com/office/word/2010/wordprocessingShape" xmlns:wpi="http://schemas.microsoft.com/office/word/2010/wordprocessingInk" xmlns:wpg="http://schemas.microsoft.com/office/word/2010/wordprocessingGroup" xmlns:w14="http://schemas.microsoft.com/office/word/2010/wordml" xmlns:w="http://schemas.openxmlformats.org/wordprocessingml/2006/main" xmlns:w10="urn:schemas-microsoft-com:office:word" xmlns:wp14="http://schemas.microsoft.com/office/word/2010/wordprocessingDrawing" xmlns:v="urn:schemas-microsoft-com:vml" xmlns:o="urn:schemas-microsoft-com:office:office" xmlns:mc="http://schemas.openxmlformats.org/markup-compatibility/2006" xmlns:wpc="http://schemas.microsoft.com/office/word/2010/wordprocessingCanvas" xmlns="" val="0"/>
                         </a:ext>
                       </a:extLst>
                     </a:blip>
@@ -2020,117 +1168,29 @@
           <w:noProof/>
           <w:lang w:eastAsia="fr-FR"/>
         </w:rPr>
-        <mc:AlternateContent>
-          <mc:Choice Requires="wps">
-            <w:drawing>
-              <wp:anchor distT="0" distB="0" distL="114300" distR="114300" simplePos="0" relativeHeight="251674624" behindDoc="0" locked="0" layoutInCell="1" allowOverlap="1" wp14:anchorId="6346B64B" wp14:editId="2ACC474B">
-                <wp:simplePos x="0" y="0"/>
-                <wp:positionH relativeFrom="column">
-                  <wp:posOffset>4345011</wp:posOffset>
-                </wp:positionH>
-                <wp:positionV relativeFrom="paragraph">
-                  <wp:posOffset>2320081</wp:posOffset>
-                </wp:positionV>
-                <wp:extent cx="2279176" cy="361666"/>
-                <wp:effectExtent l="0" t="0" r="0" b="635"/>
-                <wp:wrapNone/>
-                <wp:docPr id="97" name="Zone de texte 97"/>
-                <wp:cNvGraphicFramePr/>
-                <a:graphic xmlns:a="http://schemas.openxmlformats.org/drawingml/2006/main">
-                  <a:graphicData uri="http://schemas.microsoft.com/office/word/2010/wordprocessingShape">
-                    <wps:wsp>
-                      <wps:cNvSpPr txBox="1"/>
-                      <wps:spPr>
-                        <a:xfrm>
-                          <a:off x="0" y="0"/>
-                          <a:ext cx="2279176" cy="361666"/>
-                        </a:xfrm>
-                        <a:prstGeom prst="rect">
-                          <a:avLst/>
-                        </a:prstGeom>
-                        <a:noFill/>
-                        <a:ln w="6350">
-                          <a:noFill/>
-                        </a:ln>
-                        <a:effectLst/>
-                      </wps:spPr>
-                      <wps:style>
-                        <a:lnRef idx="0">
-                          <a:schemeClr val="accent1"/>
-                        </a:lnRef>
-                        <a:fillRef idx="0">
-                          <a:schemeClr val="accent1"/>
-                        </a:fillRef>
-                        <a:effectRef idx="0">
-                          <a:schemeClr val="accent1"/>
-                        </a:effectRef>
-                        <a:fontRef idx="minor">
-                          <a:schemeClr val="dk1"/>
-                        </a:fontRef>
-                      </wps:style>
-                      <wps:txbx>
-                        <w:txbxContent>
-                          <w:p>
-                            <w:pPr>
-                              <w:rPr>
-                                <w:b/>
-                                <w:color w:val="FF0000"/>
-                              </w:rPr>
-                            </w:pPr>
-                            <w:r>
-                              <w:rPr>
-                                <w:b/>
-                                <w:color w:val="FF0000"/>
-                              </w:rPr>
-                              <w:t>5 pts, - 0,5 par erreur/absence</w:t>
-                            </w:r>
-                          </w:p>
-                        </w:txbxContent>
-                      </wps:txbx>
-                      <wps:bodyPr rot="0" spcFirstLastPara="0" vertOverflow="overflow" horzOverflow="overflow" vert="horz" wrap="square" lIns="91440" tIns="45720" rIns="91440" bIns="45720" numCol="1" spcCol="0" rtlCol="0" fromWordArt="0" anchor="t" anchorCtr="0" forceAA="0" compatLnSpc="1">
-                        <a:prstTxWarp prst="textNoShape">
-                          <a:avLst/>
-                        </a:prstTxWarp>
-                        <a:noAutofit/>
-                      </wps:bodyPr>
-                    </wps:wsp>
-                  </a:graphicData>
-                </a:graphic>
-                <wp14:sizeRelH relativeFrom="margin">
-                  <wp14:pctWidth>0</wp14:pctWidth>
-                </wp14:sizeRelH>
-                <wp14:sizeRelV relativeFrom="margin">
-                  <wp14:pctHeight>0</wp14:pctHeight>
-                </wp14:sizeRelV>
-              </wp:anchor>
-            </w:drawing>
-          </mc:Choice>
-          <mc:Fallback>
-            <w:pict>
-              <v:shape id="Zone de texte 97" o:spid="_x0000_s1033" type="#_x0000_t202" style="position:absolute;left:0;text-align:left;margin-left:342.15pt;margin-top:182.7pt;width:179.45pt;height:28.5pt;z-index:251674624;visibility:visible;mso-wrap-style:square;mso-width-percent:0;mso-height-percent:0;mso-wrap-distance-left:9pt;mso-wrap-distance-top:0;mso-wrap-distance-right:9pt;mso-wrap-distance-bottom:0;mso-position-horizontal:absolute;mso-position-horizontal-relative:text;mso-position-vertical:absolute;mso-position-vertical-relative:text;mso-width-percent:0;mso-height-percent:0;mso-width-relative:margin;mso-height-relative:margin;v-text-anchor:top" o:gfxdata="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" filled="f" stroked="f" strokeweight=".5pt">
-                <v:textbox>
-                  <w:txbxContent>
-                    <w:p>
-                      <w:pPr>
-                        <w:rPr>
-                          <w:b/>
-                          <w:color w:val="FF0000"/>
-                        </w:rPr>
-                      </w:pPr>
-                      <w:r>
-                        <w:rPr>
-                          <w:b/>
-                          <w:color w:val="FF0000"/>
-                        </w:rPr>
-                        <w:t>5 pts, - 0,5 par erreur/absence</w:t>
-                      </w:r>
-                    </w:p>
-                  </w:txbxContent>
-                </v:textbox>
-              </v:shape>
-            </w:pict>
-          </mc:Fallback>
-        </mc:AlternateContent>
+        <w:pict>
+          <v:shape id="Zone de texte 97" o:spid="_x0000_s1033" type="#_x0000_t202" style="position:absolute;left:0;text-align:left;margin-left:342.15pt;margin-top:182.7pt;width:179.45pt;height:28.5pt;z-index:251674624;visibility:visible;mso-wrap-style:square;mso-width-percent:0;mso-height-percent:0;mso-wrap-distance-left:9pt;mso-wrap-distance-top:0;mso-wrap-distance-right:9pt;mso-wrap-distance-bottom:0;mso-position-horizontal:absolute;mso-position-horizontal-relative:text;mso-position-vertical:absolute;mso-position-vertical-relative:text;mso-width-percent:0;mso-height-percent:0;mso-width-relative:margin;mso-height-relative:margin;v-text-anchor:top" o:gfxdata="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" filled="f" stroked="f" strokeweight=".5pt">
+            <v:textbox>
+              <w:txbxContent>
+                <w:p>
+                  <w:pPr>
+                    <w:rPr>
+                      <w:b/>
+                      <w:color w:val="FF0000"/>
+                    </w:rPr>
+                  </w:pPr>
+                  <w:r>
+                    <w:rPr>
+                      <w:b/>
+                      <w:color w:val="FF0000"/>
+                    </w:rPr>
+                    <w:t>5 pts, - 0,5 par erreur/absence</w:t>
+                  </w:r>
+                </w:p>
+              </w:txbxContent>
+            </v:textbox>
+          </v:shape>
+        </w:pict>
       </w:r>
       <w:r>
         <w:rPr>
@@ -2138,7 +1198,7 @@
           <w:lang w:eastAsia="fr-FR"/>
         </w:rPr>
         <w:drawing>
-          <wp:inline distT="0" distB="0" distL="0" distR="0" wp14:anchorId="45C25D71">
+          <wp:inline distT="0" distB="0" distL="0" distR="0">
             <wp:extent cx="6475228" cy="2571239"/>
             <wp:effectExtent l="0" t="0" r="0" b="0"/>
             <wp:docPr id="13" name="Image 13"/>
@@ -2155,10 +1215,10 @@
                     </pic:cNvPicPr>
                   </pic:nvPicPr>
                   <pic:blipFill>
-                    <a:blip r:embed="rId15" cstate="print">
+                    <a:blip r:embed="rId14" cstate="print">
                       <a:extLst>
                         <a:ext uri="{28A0092B-C50C-407E-A947-70E740481C1C}">
-                          <a14:useLocalDpi xmlns:a14="http://schemas.microsoft.com/office/drawing/2010/main" val="0"/>
+                          <a14:useLocalDpi xmlns:a14="http://schemas.microsoft.com/office/drawing/2010/main" xmlns:wps="http://schemas.microsoft.com/office/word/2010/wordprocessingShape" xmlns:wpi="http://schemas.microsoft.com/office/word/2010/wordprocessingInk" xmlns:wpg="http://schemas.microsoft.com/office/word/2010/wordprocessingGroup" xmlns:w14="http://schemas.microsoft.com/office/word/2010/wordml" xmlns:w="http://schemas.openxmlformats.org/wordprocessingml/2006/main" xmlns:w10="urn:schemas-microsoft-com:office:word" xmlns:wp14="http://schemas.microsoft.com/office/word/2010/wordprocessingDrawing" xmlns:v="urn:schemas-microsoft-com:vml" xmlns:o="urn:schemas-microsoft-com:office:office" xmlns:mc="http://schemas.openxmlformats.org/markup-compatibility/2006" xmlns:wpc="http://schemas.microsoft.com/office/word/2010/wordprocessingCanvas" xmlns="" val="0"/>
                         </a:ext>
                       </a:extLst>
                     </a:blip>
@@ -2250,165 +1310,52 @@
           <w:noProof/>
           <w:lang w:eastAsia="fr-FR"/>
         </w:rPr>
-        <mc:AlternateContent>
-          <mc:Choice Requires="wps">
-            <w:drawing>
-              <wp:anchor distT="0" distB="0" distL="114300" distR="114300" simplePos="0" relativeHeight="251659264" behindDoc="0" locked="0" layoutInCell="1" allowOverlap="1">
-                <wp:simplePos x="0" y="0"/>
-                <wp:positionH relativeFrom="column">
-                  <wp:posOffset>1042755</wp:posOffset>
-                </wp:positionH>
-                <wp:positionV relativeFrom="paragraph">
-                  <wp:posOffset>2016162</wp:posOffset>
-                </wp:positionV>
-                <wp:extent cx="2052537" cy="750627"/>
-                <wp:effectExtent l="0" t="0" r="5080" b="0"/>
-                <wp:wrapNone/>
-                <wp:docPr id="86" name="Zone de texte 86"/>
-                <wp:cNvGraphicFramePr/>
-                <a:graphic xmlns:a="http://schemas.openxmlformats.org/drawingml/2006/main">
-                  <a:graphicData uri="http://schemas.microsoft.com/office/word/2010/wordprocessingShape">
-                    <wps:wsp>
-                      <wps:cNvSpPr txBox="1"/>
-                      <wps:spPr>
-                        <a:xfrm>
-                          <a:off x="0" y="0"/>
-                          <a:ext cx="2052537" cy="750627"/>
-                        </a:xfrm>
-                        <a:prstGeom prst="rect">
-                          <a:avLst/>
-                        </a:prstGeom>
-                        <a:solidFill>
-                          <a:schemeClr val="lt1"/>
-                        </a:solidFill>
-                        <a:ln w="6350">
-                          <a:noFill/>
-                        </a:ln>
-                        <a:effectLst/>
-                      </wps:spPr>
-                      <wps:style>
-                        <a:lnRef idx="0">
-                          <a:schemeClr val="accent1"/>
-                        </a:lnRef>
-                        <a:fillRef idx="0">
-                          <a:schemeClr val="accent1"/>
-                        </a:fillRef>
-                        <a:effectRef idx="0">
-                          <a:schemeClr val="accent1"/>
-                        </a:effectRef>
-                        <a:fontRef idx="minor">
-                          <a:schemeClr val="dk1"/>
-                        </a:fontRef>
-                      </wps:style>
-                      <wps:txbx>
-                        <w:txbxContent>
-                          <w:p>
-                            <w:pPr>
-                              <w:rPr>
-                                <w:b/>
-                                <w:color w:val="FF0000"/>
-                              </w:rPr>
-                            </w:pPr>
-                            <w:r>
-                              <w:rPr>
-                                <w:b/>
-                                <w:color w:val="FF0000"/>
-                              </w:rPr>
-                              <w:t>Ajouter les traits d’axes</w:t>
-                            </w:r>
-                          </w:p>
-                          <w:p>
-                            <w:pPr>
-                              <w:rPr>
-                                <w:b/>
-                                <w:color w:val="FF0000"/>
-                              </w:rPr>
-                            </w:pPr>
-                          </w:p>
-                          <w:p>
-                            <w:pPr>
-                              <w:rPr>
-                                <w:b/>
-                                <w:color w:val="FF0000"/>
-                              </w:rPr>
-                            </w:pPr>
-                            <w:r>
-                              <w:rPr>
-                                <w:b/>
-                                <w:color w:val="FF0000"/>
-                              </w:rPr>
-                              <w:t>5 pts</w:t>
-                            </w:r>
-                          </w:p>
-                        </w:txbxContent>
-                      </wps:txbx>
-                      <wps:bodyPr rot="0" spcFirstLastPara="0" vertOverflow="overflow" horzOverflow="overflow" vert="horz" wrap="square" lIns="91440" tIns="45720" rIns="91440" bIns="45720" numCol="1" spcCol="0" rtlCol="0" fromWordArt="0" anchor="t" anchorCtr="0" forceAA="0" compatLnSpc="1">
-                        <a:prstTxWarp prst="textNoShape">
-                          <a:avLst/>
-                        </a:prstTxWarp>
-                        <a:noAutofit/>
-                      </wps:bodyPr>
-                    </wps:wsp>
-                  </a:graphicData>
-                </a:graphic>
-                <wp14:sizeRelH relativeFrom="margin">
-                  <wp14:pctWidth>0</wp14:pctWidth>
-                </wp14:sizeRelH>
-                <wp14:sizeRelV relativeFrom="margin">
-                  <wp14:pctHeight>0</wp14:pctHeight>
-                </wp14:sizeRelV>
-              </wp:anchor>
-            </w:drawing>
-          </mc:Choice>
-          <mc:Fallback>
-            <w:pict>
-              <v:shape id="Zone de texte 86" o:spid="_x0000_s1034" type="#_x0000_t202" style="position:absolute;left:0;text-align:left;margin-left:82.1pt;margin-top:158.75pt;width:161.6pt;height:59.1pt;z-index:251659264;visibility:visible;mso-wrap-style:square;mso-width-percent:0;mso-height-percent:0;mso-wrap-distance-left:9pt;mso-wrap-distance-top:0;mso-wrap-distance-right:9pt;mso-wrap-distance-bottom:0;mso-position-horizontal:absolute;mso-position-horizontal-relative:text;mso-position-vertical:absolute;mso-position-vertical-relative:text;mso-width-percent:0;mso-height-percent:0;mso-width-relative:margin;mso-height-relative:margin;v-text-anchor:top" o:gfxdata="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" fillcolor="white [3201]" stroked="f" strokeweight=".5pt">
-                <v:textbox>
-                  <w:txbxContent>
-                    <w:p>
-                      <w:pPr>
-                        <w:rPr>
-                          <w:b/>
-                          <w:color w:val="FF0000"/>
-                        </w:rPr>
-                      </w:pPr>
-                      <w:r>
-                        <w:rPr>
-                          <w:b/>
-                          <w:color w:val="FF0000"/>
-                        </w:rPr>
-                        <w:t>Ajouter les traits d’axes</w:t>
-                      </w:r>
-                    </w:p>
-                    <w:p>
-                      <w:pPr>
-                        <w:rPr>
-                          <w:b/>
-                          <w:color w:val="FF0000"/>
-                        </w:rPr>
-                      </w:pPr>
-                    </w:p>
-                    <w:p>
-                      <w:pPr>
-                        <w:rPr>
-                          <w:b/>
-                          <w:color w:val="FF0000"/>
-                        </w:rPr>
-                      </w:pPr>
-                      <w:r>
-                        <w:rPr>
-                          <w:b/>
-                          <w:color w:val="FF0000"/>
-                        </w:rPr>
-                        <w:t>5 pts</w:t>
-                      </w:r>
-                    </w:p>
-                  </w:txbxContent>
-                </v:textbox>
-              </v:shape>
-            </w:pict>
-          </mc:Fallback>
-        </mc:AlternateContent>
+        <w:pict>
+          <v:shape id="Zone de texte 86" o:spid="_x0000_s1034" type="#_x0000_t202" style="position:absolute;left:0;text-align:left;margin-left:82.1pt;margin-top:158.75pt;width:161.6pt;height:59.1pt;z-index:251659264;visibility:visible;mso-wrap-style:square;mso-width-percent:0;mso-height-percent:0;mso-wrap-distance-left:9pt;mso-wrap-distance-top:0;mso-wrap-distance-right:9pt;mso-wrap-distance-bottom:0;mso-position-horizontal:absolute;mso-position-horizontal-relative:text;mso-position-vertical:absolute;mso-position-vertical-relative:text;mso-width-percent:0;mso-height-percent:0;mso-width-relative:margin;mso-height-relative:margin;v-text-anchor:top" o:gfxdata="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" fillcolor="white [3201]" stroked="f" strokeweight=".5pt">
+            <v:textbox>
+              <w:txbxContent>
+                <w:p>
+                  <w:pPr>
+                    <w:rPr>
+                      <w:b/>
+                      <w:color w:val="FF0000"/>
+                    </w:rPr>
+                  </w:pPr>
+                  <w:r>
+                    <w:rPr>
+                      <w:b/>
+                      <w:color w:val="FF0000"/>
+                    </w:rPr>
+                    <w:t>Ajouter les traits d’axes</w:t>
+                  </w:r>
+                </w:p>
+                <w:p>
+                  <w:pPr>
+                    <w:rPr>
+                      <w:b/>
+                      <w:color w:val="FF0000"/>
+                    </w:rPr>
+                  </w:pPr>
+                </w:p>
+                <w:p>
+                  <w:pPr>
+                    <w:rPr>
+                      <w:b/>
+                      <w:color w:val="FF0000"/>
+                    </w:rPr>
+                  </w:pPr>
+                  <w:r>
+                    <w:rPr>
+                      <w:b/>
+                      <w:color w:val="FF0000"/>
+                    </w:rPr>
+                    <w:t>5 pts</w:t>
+                  </w:r>
+                </w:p>
+              </w:txbxContent>
+            </v:textbox>
+          </v:shape>
+        </w:pict>
       </w:r>
       <w:r>
         <w:rPr>
@@ -2416,7 +1363,7 @@
           <w:lang w:eastAsia="fr-FR"/>
         </w:rPr>
         <w:drawing>
-          <wp:inline distT="0" distB="0" distL="0" distR="0" wp14:anchorId="3958A96D" wp14:editId="196897A9">
+          <wp:inline distT="0" distB="0" distL="0" distR="0">
             <wp:extent cx="6480810" cy="4297293"/>
             <wp:effectExtent l="0" t="0" r="0" b="8255"/>
             <wp:docPr id="85" name="Image 85"/>
@@ -2433,10 +1380,10 @@
                     </pic:cNvPicPr>
                   </pic:nvPicPr>
                   <pic:blipFill>
-                    <a:blip r:embed="rId16">
+                    <a:blip r:embed="rId15">
                       <a:extLst>
                         <a:ext uri="{28A0092B-C50C-407E-A947-70E740481C1C}">
-                          <a14:useLocalDpi xmlns:a14="http://schemas.microsoft.com/office/drawing/2010/main" val="0"/>
+                          <a14:useLocalDpi xmlns:a14="http://schemas.microsoft.com/office/drawing/2010/main" xmlns:wps="http://schemas.microsoft.com/office/word/2010/wordprocessingShape" xmlns:wpi="http://schemas.microsoft.com/office/word/2010/wordprocessingInk" xmlns:wpg="http://schemas.microsoft.com/office/word/2010/wordprocessingGroup" xmlns:w14="http://schemas.microsoft.com/office/word/2010/wordml" xmlns:w="http://schemas.openxmlformats.org/wordprocessingml/2006/main" xmlns:w10="urn:schemas-microsoft-com:office:word" xmlns:wp14="http://schemas.microsoft.com/office/word/2010/wordprocessingDrawing" xmlns:v="urn:schemas-microsoft-com:vml" xmlns:o="urn:schemas-microsoft-com:office:office" xmlns:mc="http://schemas.openxmlformats.org/markup-compatibility/2006" xmlns:wpc="http://schemas.microsoft.com/office/word/2010/wordprocessingCanvas" xmlns="" val="0"/>
                         </a:ext>
                       </a:extLst>
                     </a:blip>
@@ -2506,8 +1453,6 @@
         <w:lastRenderedPageBreak/>
         <w:t>Question 9</w:t>
       </w:r>
-      <w:bookmarkStart w:id="0" w:name="_GoBack"/>
-      <w:bookmarkEnd w:id="0"/>
       <w:r>
         <w:t xml:space="preserve"> – La pièce suivante permet d’assurer la liaison entre l’éprouvette et l’axe précédent lors de l’essai de cisaillement. Compléter chacune des vues. On tracera les arêtes cachées.</w:t>
       </w:r>
@@ -2524,7 +1469,7 @@
           <w:insideH w:val="none" w:sz="0" w:space="0" w:color="auto"/>
           <w:insideV w:val="none" w:sz="0" w:space="0" w:color="auto"/>
         </w:tblBorders>
-        <w:tblLook w:val="04A0" w:firstRow="1" w:lastRow="0" w:firstColumn="1" w:lastColumn="0" w:noHBand="0" w:noVBand="1"/>
+        <w:tblLook w:val="04A0"/>
       </w:tblPr>
       <w:tblGrid>
         <w:gridCol w:w="5173"/>
@@ -2585,121 +1530,31 @@
           <w:noProof/>
           <w:lang w:eastAsia="fr-FR"/>
         </w:rPr>
-        <mc:AlternateContent>
-          <mc:Choice Requires="wps">
-            <w:drawing>
-              <wp:anchor distT="0" distB="0" distL="114300" distR="114300" simplePos="0" relativeHeight="251676672" behindDoc="0" locked="0" layoutInCell="1" allowOverlap="1" wp14:anchorId="60ED83E2" wp14:editId="12E965DF">
-                <wp:simplePos x="0" y="0"/>
-                <wp:positionH relativeFrom="column">
-                  <wp:posOffset>4090035</wp:posOffset>
-                </wp:positionH>
-                <wp:positionV relativeFrom="paragraph">
-                  <wp:posOffset>398145</wp:posOffset>
-                </wp:positionV>
-                <wp:extent cx="2052320" cy="750570"/>
-                <wp:effectExtent l="0" t="0" r="5080" b="0"/>
-                <wp:wrapNone/>
-                <wp:docPr id="98" name="Zone de texte 98"/>
-                <wp:cNvGraphicFramePr/>
-                <a:graphic xmlns:a="http://schemas.openxmlformats.org/drawingml/2006/main">
-                  <a:graphicData uri="http://schemas.microsoft.com/office/word/2010/wordprocessingShape">
-                    <wps:wsp>
-                      <wps:cNvSpPr txBox="1"/>
-                      <wps:spPr>
-                        <a:xfrm>
-                          <a:off x="0" y="0"/>
-                          <a:ext cx="2052320" cy="750570"/>
-                        </a:xfrm>
-                        <a:prstGeom prst="rect">
-                          <a:avLst/>
-                        </a:prstGeom>
-                        <a:solidFill>
-                          <a:schemeClr val="lt1"/>
-                        </a:solidFill>
-                        <a:ln w="6350">
-                          <a:noFill/>
-                        </a:ln>
-                        <a:effectLst/>
-                      </wps:spPr>
-                      <wps:style>
-                        <a:lnRef idx="0">
-                          <a:schemeClr val="accent1"/>
-                        </a:lnRef>
-                        <a:fillRef idx="0">
-                          <a:schemeClr val="accent1"/>
-                        </a:fillRef>
-                        <a:effectRef idx="0">
-                          <a:schemeClr val="accent1"/>
-                        </a:effectRef>
-                        <a:fontRef idx="minor">
-                          <a:schemeClr val="dk1"/>
-                        </a:fontRef>
-                      </wps:style>
-                      <wps:txbx>
-                        <w:txbxContent>
-                          <w:p>
-                            <w:pPr>
-                              <w:rPr>
-                                <w:b/>
-                                <w:color w:val="FF0000"/>
-                              </w:rPr>
-                            </w:pPr>
-                            <w:r>
-                              <w:rPr>
-                                <w:b/>
-                                <w:color w:val="FF0000"/>
-                              </w:rPr>
-                              <w:t>5 pts</w:t>
-                            </w:r>
-                          </w:p>
-                        </w:txbxContent>
-                      </wps:txbx>
-                      <wps:bodyPr rot="0" spcFirstLastPara="0" vertOverflow="overflow" horzOverflow="overflow" vert="horz" wrap="square" lIns="91440" tIns="45720" rIns="91440" bIns="45720" numCol="1" spcCol="0" rtlCol="0" fromWordArt="0" anchor="t" anchorCtr="0" forceAA="0" compatLnSpc="1">
-                        <a:prstTxWarp prst="textNoShape">
-                          <a:avLst/>
-                        </a:prstTxWarp>
-                        <a:noAutofit/>
-                      </wps:bodyPr>
-                    </wps:wsp>
-                  </a:graphicData>
-                </a:graphic>
-                <wp14:sizeRelH relativeFrom="margin">
-                  <wp14:pctWidth>0</wp14:pctWidth>
-                </wp14:sizeRelH>
-                <wp14:sizeRelV relativeFrom="margin">
-                  <wp14:pctHeight>0</wp14:pctHeight>
-                </wp14:sizeRelV>
-              </wp:anchor>
-            </w:drawing>
-          </mc:Choice>
-          <mc:Fallback>
-            <w:pict>
-              <v:shape id="Zone de texte 98" o:spid="_x0000_s1035" type="#_x0000_t202" style="position:absolute;left:0;text-align:left;margin-left:322.05pt;margin-top:31.35pt;width:161.6pt;height:59.1pt;z-index:251676672;visibility:visible;mso-wrap-style:square;mso-width-percent:0;mso-height-percent:0;mso-wrap-distance-left:9pt;mso-wrap-distance-top:0;mso-wrap-distance-right:9pt;mso-wrap-distance-bottom:0;mso-position-horizontal:absolute;mso-position-horizontal-relative:text;mso-position-vertical:absolute;mso-position-vertical-relative:text;mso-width-percent:0;mso-height-percent:0;mso-width-relative:margin;mso-height-relative:margin;v-text-anchor:top" o:gfxdata="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" fillcolor="white [3201]" stroked="f" strokeweight=".5pt">
-                <v:textbox>
-                  <w:txbxContent>
-                    <w:p>
-                      <w:pPr>
-                        <w:rPr>
-                          <w:b/>
-                          <w:color w:val="FF0000"/>
-                        </w:rPr>
-                      </w:pPr>
-                      <w:bookmarkStart w:id="1" w:name="_GoBack"/>
-                      <w:bookmarkEnd w:id="1"/>
-                      <w:r>
-                        <w:rPr>
-                          <w:b/>
-                          <w:color w:val="FF0000"/>
-                        </w:rPr>
-                        <w:t>5 pts</w:t>
-                      </w:r>
-                    </w:p>
-                  </w:txbxContent>
-                </v:textbox>
-              </v:shape>
-            </w:pict>
-          </mc:Fallback>
-        </mc:AlternateContent>
+        <w:pict>
+          <v:shape id="Zone de texte 98" o:spid="_x0000_s1035" type="#_x0000_t202" style="position:absolute;left:0;text-align:left;margin-left:322.05pt;margin-top:31.35pt;width:161.6pt;height:59.1pt;z-index:251676672;visibility:visible;mso-wrap-style:square;mso-width-percent:0;mso-height-percent:0;mso-wrap-distance-left:9pt;mso-wrap-distance-top:0;mso-wrap-distance-right:9pt;mso-wrap-distance-bottom:0;mso-position-horizontal:absolute;mso-position-horizontal-relative:text;mso-position-vertical:absolute;mso-position-vertical-relative:text;mso-width-percent:0;mso-height-percent:0;mso-width-relative:margin;mso-height-relative:margin;v-text-anchor:top" o:gfxdata="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" fillcolor="white [3201]" stroked="f" strokeweight=".5pt">
+            <v:textbox>
+              <w:txbxContent>
+                <w:p>
+                  <w:pPr>
+                    <w:rPr>
+                      <w:b/>
+                      <w:color w:val="FF0000"/>
+                    </w:rPr>
+                  </w:pPr>
+                  <w:bookmarkStart w:id="0" w:name="_GoBack"/>
+                  <w:bookmarkEnd w:id="0"/>
+                  <w:r>
+                    <w:rPr>
+                      <w:b/>
+                      <w:color w:val="FF0000"/>
+                    </w:rPr>
+                    <w:t>5 pts</w:t>
+                  </w:r>
+                </w:p>
+              </w:txbxContent>
+            </v:textbox>
+          </v:shape>
+        </w:pict>
       </w:r>
       <w:r>
         <w:rPr>
@@ -2724,10 +1579,10 @@
                     </pic:cNvPicPr>
                   </pic:nvPicPr>
                   <pic:blipFill>
-                    <a:blip r:embed="rId17">
+                    <a:blip r:embed="rId16">
                       <a:extLst>
                         <a:ext uri="{28A0092B-C50C-407E-A947-70E740481C1C}">
-                          <a14:useLocalDpi xmlns:a14="http://schemas.microsoft.com/office/drawing/2010/main" val="0"/>
+                          <a14:useLocalDpi xmlns:a14="http://schemas.microsoft.com/office/drawing/2010/main" xmlns:wps="http://schemas.microsoft.com/office/word/2010/wordprocessingShape" xmlns:wpi="http://schemas.microsoft.com/office/word/2010/wordprocessingInk" xmlns:wpg="http://schemas.microsoft.com/office/word/2010/wordprocessingGroup" xmlns:w14="http://schemas.microsoft.com/office/word/2010/wordml" xmlns:w="http://schemas.openxmlformats.org/wordprocessingml/2006/main" xmlns:w10="urn:schemas-microsoft-com:office:word" xmlns:wp14="http://schemas.microsoft.com/office/word/2010/wordprocessingDrawing" xmlns:v="urn:schemas-microsoft-com:vml" xmlns:o="urn:schemas-microsoft-com:office:office" xmlns:mc="http://schemas.openxmlformats.org/markup-compatibility/2006" xmlns:wpc="http://schemas.microsoft.com/office/word/2010/wordprocessingCanvas" xmlns="" val="0"/>
                         </a:ext>
                       </a:extLst>
                     </a:blip>
@@ -2767,8 +1622,8 @@
       </w:pPr>
     </w:p>
     <w:sectPr>
-      <w:headerReference w:type="default" r:id="rId18"/>
-      <w:footerReference w:type="default" r:id="rId19"/>
+      <w:headerReference w:type="default" r:id="rId17"/>
+      <w:footerReference w:type="default" r:id="rId18"/>
       <w:pgSz w:w="11907" w:h="16840" w:code="9"/>
       <w:pgMar w:top="1134" w:right="850" w:bottom="1134" w:left="851" w:header="567" w:footer="340" w:gutter="0"/>
       <w:cols w:space="720"/>
@@ -2799,8 +1654,8 @@
 </file>
 
 <file path=word/endnotes.xml><?xml version="1.0" encoding="utf-8"?>
-<w:endnotes xmlns:wpc="http://schemas.microsoft.com/office/word/2010/wordprocessingCanvas" xmlns:mc="http://schemas.openxmlformats.org/markup-compatibility/2006" xmlns:o="urn:schemas-microsoft-com:office:office" xmlns:r="http://schemas.openxmlformats.org/officeDocument/2006/relationships" xmlns:m="http://schemas.openxmlformats.org/officeDocument/2006/math" xmlns:v="urn:schemas-microsoft-com:vml" xmlns:wp14="http://schemas.microsoft.com/office/word/2010/wordprocessingDrawing" xmlns:wp="http://schemas.openxmlformats.org/drawingml/2006/wordprocessingDrawing" xmlns:w10="urn:schemas-microsoft-com:office:word" xmlns:w="http://schemas.openxmlformats.org/wordprocessingml/2006/main" xmlns:w14="http://schemas.microsoft.com/office/word/2010/wordml" xmlns:wpg="http://schemas.microsoft.com/office/word/2010/wordprocessingGroup" xmlns:wpi="http://schemas.microsoft.com/office/word/2010/wordprocessingInk" xmlns:wne="http://schemas.microsoft.com/office/word/2006/wordml" xmlns:wps="http://schemas.microsoft.com/office/word/2010/wordprocessingShape" mc:Ignorable="w14 wp14">
-  <w:endnote w:type="separator" w:id="-1">
+<w:endnotes xmlns:ve="http://schemas.openxmlformats.org/markup-compatibility/2006" xmlns:o="urn:schemas-microsoft-com:office:office" xmlns:r="http://schemas.openxmlformats.org/officeDocument/2006/relationships" xmlns:m="http://schemas.openxmlformats.org/officeDocument/2006/math" xmlns:v="urn:schemas-microsoft-com:vml" xmlns:wp="http://schemas.openxmlformats.org/drawingml/2006/wordprocessingDrawing" xmlns:w10="urn:schemas-microsoft-com:office:word" xmlns:w="http://schemas.openxmlformats.org/wordprocessingml/2006/main" xmlns:wne="http://schemas.microsoft.com/office/word/2006/wordml">
+  <w:endnote w:type="separator" w:id="0">
     <w:p>
       <w:pPr>
         <w:rPr>
@@ -2815,7 +1670,7 @@
       </w:r>
     </w:p>
   </w:endnote>
-  <w:endnote w:type="continuationSeparator" w:id="0">
+  <w:endnote w:type="continuationSeparator" w:id="1">
     <w:p>
       <w:pPr>
         <w:rPr>
@@ -2834,7 +1689,7 @@
 </file>
 
 <file path=word/footer1.xml><?xml version="1.0" encoding="utf-8"?>
-<w:ftr xmlns:wpc="http://schemas.microsoft.com/office/word/2010/wordprocessingCanvas" xmlns:mc="http://schemas.openxmlformats.org/markup-compatibility/2006" xmlns:o="urn:schemas-microsoft-com:office:office" xmlns:r="http://schemas.openxmlformats.org/officeDocument/2006/relationships" xmlns:m="http://schemas.openxmlformats.org/officeDocument/2006/math" xmlns:v="urn:schemas-microsoft-com:vml" xmlns:wp14="http://schemas.microsoft.com/office/word/2010/wordprocessingDrawing" xmlns:wp="http://schemas.openxmlformats.org/drawingml/2006/wordprocessingDrawing" xmlns:w10="urn:schemas-microsoft-com:office:word" xmlns:w="http://schemas.openxmlformats.org/wordprocessingml/2006/main" xmlns:w14="http://schemas.microsoft.com/office/word/2010/wordml" xmlns:wpg="http://schemas.microsoft.com/office/word/2010/wordprocessingGroup" xmlns:wpi="http://schemas.microsoft.com/office/word/2010/wordprocessingInk" xmlns:wne="http://schemas.microsoft.com/office/word/2006/wordml" xmlns:wps="http://schemas.microsoft.com/office/word/2010/wordprocessingShape" mc:Ignorable="w14 wp14">
+<w:ftr xmlns:ve="http://schemas.openxmlformats.org/markup-compatibility/2006" xmlns:o="urn:schemas-microsoft-com:office:office" xmlns:r="http://schemas.openxmlformats.org/officeDocument/2006/relationships" xmlns:m="http://schemas.openxmlformats.org/officeDocument/2006/math" xmlns:v="urn:schemas-microsoft-com:vml" xmlns:wp="http://schemas.openxmlformats.org/drawingml/2006/wordprocessingDrawing" xmlns:w10="urn:schemas-microsoft-com:office:word" xmlns:w="http://schemas.openxmlformats.org/wordprocessingml/2006/main" xmlns:wne="http://schemas.microsoft.com/office/word/2006/wordml">
   <w:p>
     <w:pPr>
       <w:pStyle w:val="Pieddepage"/>
@@ -2847,53 +1702,25 @@
         <w:szCs w:val="16"/>
       </w:rPr>
     </w:pPr>
-    <w:r>
-      <w:rPr>
-        <w:sz w:val="16"/>
-        <w:szCs w:val="16"/>
-      </w:rPr>
-      <w:fldChar w:fldCharType="begin"/>
-    </w:r>
-    <w:r>
-      <w:rPr>
-        <w:sz w:val="16"/>
-        <w:szCs w:val="16"/>
-      </w:rPr>
-      <w:instrText xml:space="preserve"> FILENAME  \* MERGEFORMAT </w:instrText>
-    </w:r>
-    <w:r>
-      <w:rPr>
-        <w:sz w:val="16"/>
-        <w:szCs w:val="16"/>
-      </w:rPr>
-      <w:fldChar w:fldCharType="separate"/>
-    </w:r>
-    <w:r>
-      <w:rPr>
-        <w:rFonts w:eastAsiaTheme="minorHAnsi" w:cs="Calibri"/>
-        <w:noProof/>
-        <w:sz w:val="16"/>
-        <w:szCs w:val="16"/>
-      </w:rPr>
-      <w:t>DS_01</w:t>
-    </w:r>
-    <w:r>
-      <w:rPr>
-        <w:noProof/>
-        <w:sz w:val="16"/>
-        <w:szCs w:val="16"/>
-      </w:rPr>
-      <w:t>.docx</w:t>
-    </w:r>
-    <w:r>
-      <w:rPr>
-        <w:rFonts w:eastAsiaTheme="minorHAnsi" w:cs="Calibri"/>
-        <w:noProof/>
-        <w:sz w:val="16"/>
-        <w:szCs w:val="16"/>
-      </w:rPr>
-      <w:fldChar w:fldCharType="end"/>
-    </w:r>
+    <w:fldSimple w:instr=" FILENAME  \* MERGEFORMAT ">
+      <w:r>
+        <w:rPr>
+          <w:rFonts w:eastAsiaTheme="minorHAnsi" w:cs="Calibri"/>
+          <w:noProof/>
+          <w:sz w:val="16"/>
+          <w:szCs w:val="16"/>
+        </w:rPr>
+        <w:t>DS_01</w:t>
+      </w:r>
+      <w:r>
+        <w:rPr>
+          <w:noProof/>
+          <w:sz w:val="16"/>
+          <w:szCs w:val="16"/>
+        </w:rPr>
+        <w:t>_Corr.docx</w:t>
+      </w:r>
+    </w:fldSimple>
     <w:r>
       <w:rPr>
         <w:rFonts w:eastAsiaTheme="minorHAnsi" w:cs="Calibri"/>
@@ -2909,7 +1736,6 @@
         <w:szCs w:val="16"/>
       </w:rPr>
       <w:tab/>
-      <w:t xml:space="preserve">   </w:t>
     </w:r>
     <w:r>
       <w:rPr>
@@ -2954,7 +1780,7 @@
         <w:sz w:val="24"/>
         <w:szCs w:val="24"/>
       </w:rPr>
-      <w:t>5</w:t>
+      <w:t>3</w:t>
     </w:r>
     <w:r>
       <w:rPr>
@@ -2974,35 +1800,18 @@
       </w:rPr>
       <w:t>/</w:t>
     </w:r>
-    <w:r>
-      <w:fldChar w:fldCharType="begin"/>
-    </w:r>
-    <w:r>
-      <w:instrText xml:space="preserve"> NUMPAGES  \* MERGEFORMAT </w:instrText>
-    </w:r>
-    <w:r>
-      <w:fldChar w:fldCharType="separate"/>
-    </w:r>
-    <w:r>
-      <w:rPr>
-        <w:rFonts w:eastAsiaTheme="minorHAnsi" w:cs="Calibri"/>
-        <w:b/>
-        <w:noProof/>
-        <w:sz w:val="24"/>
-        <w:szCs w:val="24"/>
-      </w:rPr>
-      <w:t>5</w:t>
-    </w:r>
-    <w:r>
-      <w:rPr>
-        <w:rFonts w:eastAsiaTheme="minorHAnsi" w:cs="Calibri"/>
-        <w:b/>
-        <w:noProof/>
-        <w:sz w:val="24"/>
-        <w:szCs w:val="24"/>
-      </w:rPr>
-      <w:fldChar w:fldCharType="end"/>
-    </w:r>
+    <w:fldSimple w:instr=" NUMPAGES  \* MERGEFORMAT ">
+      <w:r>
+        <w:rPr>
+          <w:rFonts w:eastAsiaTheme="minorHAnsi" w:cs="Calibri"/>
+          <w:b/>
+          <w:noProof/>
+          <w:sz w:val="24"/>
+          <w:szCs w:val="24"/>
+        </w:rPr>
+        <w:t>5</w:t>
+      </w:r>
+    </w:fldSimple>
   </w:p>
   <w:p>
     <w:pPr>
@@ -3016,8 +1825,8 @@
 </file>
 
 <file path=word/footnotes.xml><?xml version="1.0" encoding="utf-8"?>
-<w:footnotes xmlns:wpc="http://schemas.microsoft.com/office/word/2010/wordprocessingCanvas" xmlns:mc="http://schemas.openxmlformats.org/markup-compatibility/2006" xmlns:o="urn:schemas-microsoft-com:office:office" xmlns:r="http://schemas.openxmlformats.org/officeDocument/2006/relationships" xmlns:m="http://schemas.openxmlformats.org/officeDocument/2006/math" xmlns:v="urn:schemas-microsoft-com:vml" xmlns:wp14="http://schemas.microsoft.com/office/word/2010/wordprocessingDrawing" xmlns:wp="http://schemas.openxmlformats.org/drawingml/2006/wordprocessingDrawing" xmlns:w10="urn:schemas-microsoft-com:office:word" xmlns:w="http://schemas.openxmlformats.org/wordprocessingml/2006/main" xmlns:w14="http://schemas.microsoft.com/office/word/2010/wordml" xmlns:wpg="http://schemas.microsoft.com/office/word/2010/wordprocessingGroup" xmlns:wpi="http://schemas.microsoft.com/office/word/2010/wordprocessingInk" xmlns:wne="http://schemas.microsoft.com/office/word/2006/wordml" xmlns:wps="http://schemas.microsoft.com/office/word/2010/wordprocessingShape" mc:Ignorable="w14 wp14">
-  <w:footnote w:type="separator" w:id="-1">
+<w:footnotes xmlns:ve="http://schemas.openxmlformats.org/markup-compatibility/2006" xmlns:o="urn:schemas-microsoft-com:office:office" xmlns:r="http://schemas.openxmlformats.org/officeDocument/2006/relationships" xmlns:m="http://schemas.openxmlformats.org/officeDocument/2006/math" xmlns:v="urn:schemas-microsoft-com:vml" xmlns:wp="http://schemas.openxmlformats.org/drawingml/2006/wordprocessingDrawing" xmlns:w10="urn:schemas-microsoft-com:office:word" xmlns:w="http://schemas.openxmlformats.org/wordprocessingml/2006/main" xmlns:wne="http://schemas.microsoft.com/office/word/2006/wordml">
+  <w:footnote w:type="separator" w:id="0">
     <w:p>
       <w:pPr>
         <w:rPr>
@@ -3032,7 +1841,7 @@
       </w:r>
     </w:p>
   </w:footnote>
-  <w:footnote w:type="continuationSeparator" w:id="0">
+  <w:footnote w:type="continuationSeparator" w:id="1">
     <w:p>
       <w:pPr>
         <w:rPr>
@@ -3051,7 +1860,7 @@
 </file>
 
 <file path=word/header1.xml><?xml version="1.0" encoding="utf-8"?>
-<w:hdr xmlns:wpc="http://schemas.microsoft.com/office/word/2010/wordprocessingCanvas" xmlns:mc="http://schemas.openxmlformats.org/markup-compatibility/2006" xmlns:o="urn:schemas-microsoft-com:office:office" xmlns:r="http://schemas.openxmlformats.org/officeDocument/2006/relationships" xmlns:m="http://schemas.openxmlformats.org/officeDocument/2006/math" xmlns:v="urn:schemas-microsoft-com:vml" xmlns:wp14="http://schemas.microsoft.com/office/word/2010/wordprocessingDrawing" xmlns:wp="http://schemas.openxmlformats.org/drawingml/2006/wordprocessingDrawing" xmlns:w10="urn:schemas-microsoft-com:office:word" xmlns:w="http://schemas.openxmlformats.org/wordprocessingml/2006/main" xmlns:w14="http://schemas.microsoft.com/office/word/2010/wordml" xmlns:wpg="http://schemas.microsoft.com/office/word/2010/wordprocessingGroup" xmlns:wpi="http://schemas.microsoft.com/office/word/2010/wordprocessingInk" xmlns:wne="http://schemas.microsoft.com/office/word/2006/wordml" xmlns:wps="http://schemas.microsoft.com/office/word/2010/wordprocessingShape" mc:Ignorable="w14 wp14">
+<w:hdr xmlns:ve="http://schemas.openxmlformats.org/markup-compatibility/2006" xmlns:o="urn:schemas-microsoft-com:office:office" xmlns:r="http://schemas.openxmlformats.org/officeDocument/2006/relationships" xmlns:m="http://schemas.openxmlformats.org/officeDocument/2006/math" xmlns:v="urn:schemas-microsoft-com:vml" xmlns:wp="http://schemas.openxmlformats.org/drawingml/2006/wordprocessingDrawing" xmlns:w10="urn:schemas-microsoft-com:office:word" xmlns:w="http://schemas.openxmlformats.org/wordprocessingml/2006/main" xmlns:wne="http://schemas.microsoft.com/office/word/2006/wordml">
   <w:p>
     <w:pPr>
       <w:pStyle w:val="En-tte"/>
@@ -3072,1067 +1881,46 @@
         <w:szCs w:val="24"/>
         <w:lang w:eastAsia="fr-FR"/>
       </w:rPr>
-      <mc:AlternateContent>
-        <mc:Choice Requires="wpg">
-          <w:drawing>
-            <wp:anchor distT="0" distB="0" distL="114300" distR="114300" simplePos="0" relativeHeight="251658240" behindDoc="0" locked="0" layoutInCell="1" allowOverlap="1">
-              <wp:simplePos x="0" y="0"/>
-              <wp:positionH relativeFrom="column">
-                <wp:posOffset>5835650</wp:posOffset>
-              </wp:positionH>
-              <wp:positionV relativeFrom="paragraph">
-                <wp:posOffset>-55880</wp:posOffset>
-              </wp:positionV>
-              <wp:extent cx="281940" cy="267970"/>
-              <wp:effectExtent l="13335" t="8890" r="9525" b="8890"/>
-              <wp:wrapNone/>
-              <wp:docPr id="20" name="Group 1"/>
-              <wp:cNvGraphicFramePr>
-                <a:graphicFrameLocks xmlns:a="http://schemas.openxmlformats.org/drawingml/2006/main"/>
-              </wp:cNvGraphicFramePr>
-              <a:graphic xmlns:a="http://schemas.openxmlformats.org/drawingml/2006/main">
-                <a:graphicData uri="http://schemas.microsoft.com/office/word/2010/wordprocessingGroup">
-                  <wpg:wgp>
-                    <wpg:cNvGrpSpPr>
-                      <a:grpSpLocks/>
-                    </wpg:cNvGrpSpPr>
-                    <wpg:grpSpPr bwMode="auto">
-                      <a:xfrm>
-                        <a:off x="0" y="0"/>
-                        <a:ext cx="281940" cy="267970"/>
-                        <a:chOff x="2604" y="1188"/>
-                        <a:chExt cx="5904" cy="5984"/>
-                      </a:xfrm>
-                    </wpg:grpSpPr>
-                    <wps:wsp>
-                      <wps:cNvPr id="21" name="AutoShape 2"/>
-                      <wps:cNvCnPr>
-                        <a:cxnSpLocks noChangeShapeType="1"/>
-                      </wps:cNvCnPr>
-                      <wps:spPr bwMode="auto">
-                        <a:xfrm>
-                          <a:off x="2980" y="2700"/>
-                          <a:ext cx="1768" cy="1024"/>
-                        </a:xfrm>
-                        <a:prstGeom prst="straightConnector1">
-                          <a:avLst/>
-                        </a:prstGeom>
-                        <a:noFill/>
-                        <a:ln w="12700">
-                          <a:solidFill>
-                            <a:srgbClr val="000000"/>
-                          </a:solidFill>
-                          <a:round/>
-                          <a:headEnd/>
-                          <a:tailEnd/>
-                        </a:ln>
-                        <a:extLst>
-                          <a:ext uri="{909E8E84-426E-40DD-AFC4-6F175D3DCCD1}">
-                            <a14:hiddenFill xmlns:a14="http://schemas.microsoft.com/office/drawing/2010/main">
-                              <a:noFill/>
-                            </a14:hiddenFill>
-                          </a:ext>
-                        </a:extLst>
-                      </wps:spPr>
-                      <wps:bodyPr/>
-                    </wps:wsp>
-                    <wpg:grpSp>
-                      <wpg:cNvPr id="22" name="Group 3"/>
-                      <wpg:cNvGrpSpPr>
-                        <a:grpSpLocks/>
-                      </wpg:cNvGrpSpPr>
-                      <wpg:grpSpPr bwMode="auto">
-                        <a:xfrm>
-                          <a:off x="2604" y="1188"/>
-                          <a:ext cx="5904" cy="5984"/>
-                          <a:chOff x="2084" y="1308"/>
-                          <a:chExt cx="5904" cy="5984"/>
-                        </a:xfrm>
-                      </wpg:grpSpPr>
-                      <wps:wsp>
-                        <wps:cNvPr id="23" name="AutoShape 4"/>
-                        <wps:cNvCnPr>
-                          <a:cxnSpLocks noChangeShapeType="1"/>
-                        </wps:cNvCnPr>
-                        <wps:spPr bwMode="auto">
-                          <a:xfrm>
-                            <a:off x="4228" y="1308"/>
-                            <a:ext cx="0" cy="2536"/>
-                          </a:xfrm>
-                          <a:prstGeom prst="straightConnector1">
-                            <a:avLst/>
-                          </a:prstGeom>
-                          <a:noFill/>
-                          <a:ln w="12700">
-                            <a:solidFill>
-                              <a:srgbClr val="000000"/>
-                            </a:solidFill>
-                            <a:round/>
-                            <a:headEnd/>
-                            <a:tailEnd/>
-                          </a:ln>
-                          <a:extLst>
-                            <a:ext uri="{909E8E84-426E-40DD-AFC4-6F175D3DCCD1}">
-                              <a14:hiddenFill xmlns:a14="http://schemas.microsoft.com/office/drawing/2010/main">
-                                <a:noFill/>
-                              </a14:hiddenFill>
-                            </a:ext>
-                          </a:extLst>
-                        </wps:spPr>
-                        <wps:bodyPr/>
-                      </wps:wsp>
-                      <wps:wsp>
-                        <wps:cNvPr id="24" name="AutoShape 5"/>
-                        <wps:cNvCnPr>
-                          <a:cxnSpLocks noChangeShapeType="1"/>
-                        </wps:cNvCnPr>
-                        <wps:spPr bwMode="auto">
-                          <a:xfrm>
-                            <a:off x="5028" y="1308"/>
-                            <a:ext cx="1488" cy="1216"/>
-                          </a:xfrm>
-                          <a:prstGeom prst="straightConnector1">
-                            <a:avLst/>
-                          </a:prstGeom>
-                          <a:noFill/>
-                          <a:ln w="12700">
-                            <a:solidFill>
-                              <a:srgbClr val="000000"/>
-                            </a:solidFill>
-                            <a:round/>
-                            <a:headEnd/>
-                            <a:tailEnd/>
-                          </a:ln>
-                          <a:extLst>
-                            <a:ext uri="{909E8E84-426E-40DD-AFC4-6F175D3DCCD1}">
-                              <a14:hiddenFill xmlns:a14="http://schemas.microsoft.com/office/drawing/2010/main">
-                                <a:noFill/>
-                              </a14:hiddenFill>
-                            </a:ext>
-                          </a:extLst>
-                        </wps:spPr>
-                        <wps:bodyPr/>
-                      </wps:wsp>
-                      <wps:wsp>
-                        <wps:cNvPr id="25" name="AutoShape 6"/>
-                        <wps:cNvCnPr>
-                          <a:cxnSpLocks noChangeShapeType="1"/>
-                        </wps:cNvCnPr>
-                        <wps:spPr bwMode="auto">
-                          <a:xfrm>
-                            <a:off x="5028" y="2295"/>
-                            <a:ext cx="824" cy="616"/>
-                          </a:xfrm>
-                          <a:prstGeom prst="straightConnector1">
-                            <a:avLst/>
-                          </a:prstGeom>
-                          <a:noFill/>
-                          <a:ln w="12700">
-                            <a:solidFill>
-                              <a:srgbClr val="000000"/>
-                            </a:solidFill>
-                            <a:round/>
-                            <a:headEnd/>
-                            <a:tailEnd/>
-                          </a:ln>
-                          <a:extLst>
-                            <a:ext uri="{909E8E84-426E-40DD-AFC4-6F175D3DCCD1}">
-                              <a14:hiddenFill xmlns:a14="http://schemas.microsoft.com/office/drawing/2010/main">
-                                <a:noFill/>
-                              </a14:hiddenFill>
-                            </a:ext>
-                          </a:extLst>
-                        </wps:spPr>
-                        <wps:bodyPr/>
-                      </wps:wsp>
-                      <wps:wsp>
-                        <wps:cNvPr id="26" name="AutoShape 7"/>
-                        <wps:cNvCnPr>
-                          <a:cxnSpLocks noChangeShapeType="1"/>
-                        </wps:cNvCnPr>
-                        <wps:spPr bwMode="auto">
-                          <a:xfrm flipH="1">
-                            <a:off x="2460" y="2108"/>
-                            <a:ext cx="1768" cy="712"/>
-                          </a:xfrm>
-                          <a:prstGeom prst="straightConnector1">
-                            <a:avLst/>
-                          </a:prstGeom>
-                          <a:noFill/>
-                          <a:ln w="12700">
-                            <a:solidFill>
-                              <a:srgbClr val="000000"/>
-                            </a:solidFill>
-                            <a:round/>
-                            <a:headEnd/>
-                            <a:tailEnd/>
-                          </a:ln>
-                          <a:extLst>
-                            <a:ext uri="{909E8E84-426E-40DD-AFC4-6F175D3DCCD1}">
-                              <a14:hiddenFill xmlns:a14="http://schemas.microsoft.com/office/drawing/2010/main">
-                                <a:noFill/>
-                              </a14:hiddenFill>
-                            </a:ext>
-                          </a:extLst>
-                        </wps:spPr>
-                        <wps:bodyPr/>
-                      </wps:wsp>
-                      <wps:wsp>
-                        <wps:cNvPr id="27" name="AutoShape 8"/>
-                        <wps:cNvCnPr>
-                          <a:cxnSpLocks noChangeShapeType="1"/>
-                        </wps:cNvCnPr>
-                        <wps:spPr bwMode="auto">
-                          <a:xfrm flipV="1">
-                            <a:off x="3300" y="2908"/>
-                            <a:ext cx="928" cy="371"/>
-                          </a:xfrm>
-                          <a:prstGeom prst="straightConnector1">
-                            <a:avLst/>
-                          </a:prstGeom>
-                          <a:noFill/>
-                          <a:ln w="12700">
-                            <a:solidFill>
-                              <a:srgbClr val="000000"/>
-                            </a:solidFill>
-                            <a:round/>
-                            <a:headEnd/>
-                            <a:tailEnd/>
-                          </a:ln>
-                          <a:extLst>
-                            <a:ext uri="{909E8E84-426E-40DD-AFC4-6F175D3DCCD1}">
-                              <a14:hiddenFill xmlns:a14="http://schemas.microsoft.com/office/drawing/2010/main">
-                                <a:noFill/>
-                              </a14:hiddenFill>
-                            </a:ext>
-                          </a:extLst>
-                        </wps:spPr>
-                        <wps:bodyPr/>
-                      </wps:wsp>
-                      <wps:wsp>
-                        <wps:cNvPr id="28" name="AutoShape 9"/>
-                        <wps:cNvCnPr>
-                          <a:cxnSpLocks noChangeShapeType="1"/>
-                        </wps:cNvCnPr>
-                        <wps:spPr bwMode="auto">
-                          <a:xfrm flipH="1">
-                            <a:off x="2460" y="3900"/>
-                            <a:ext cx="296" cy="1904"/>
-                          </a:xfrm>
-                          <a:prstGeom prst="straightConnector1">
-                            <a:avLst/>
-                          </a:prstGeom>
-                          <a:noFill/>
-                          <a:ln w="12700">
-                            <a:solidFill>
-                              <a:srgbClr val="000000"/>
-                            </a:solidFill>
-                            <a:round/>
-                            <a:headEnd/>
-                            <a:tailEnd/>
-                          </a:ln>
-                          <a:extLst>
-                            <a:ext uri="{909E8E84-426E-40DD-AFC4-6F175D3DCCD1}">
-                              <a14:hiddenFill xmlns:a14="http://schemas.microsoft.com/office/drawing/2010/main">
-                                <a:noFill/>
-                              </a14:hiddenFill>
-                            </a:ext>
-                          </a:extLst>
-                        </wps:spPr>
-                        <wps:bodyPr/>
-                      </wps:wsp>
-                      <wps:wsp>
-                        <wps:cNvPr id="29" name="AutoShape 10"/>
-                        <wps:cNvCnPr>
-                          <a:cxnSpLocks noChangeShapeType="1"/>
-                        </wps:cNvCnPr>
-                        <wps:spPr bwMode="auto">
-                          <a:xfrm flipH="1">
-                            <a:off x="3300" y="4292"/>
-                            <a:ext cx="128" cy="1024"/>
-                          </a:xfrm>
-                          <a:prstGeom prst="straightConnector1">
-                            <a:avLst/>
-                          </a:prstGeom>
-                          <a:noFill/>
-                          <a:ln w="12700">
-                            <a:solidFill>
-                              <a:srgbClr val="000000"/>
-                            </a:solidFill>
-                            <a:round/>
-                            <a:headEnd/>
-                            <a:tailEnd/>
-                          </a:ln>
-                          <a:extLst>
-                            <a:ext uri="{909E8E84-426E-40DD-AFC4-6F175D3DCCD1}">
-                              <a14:hiddenFill xmlns:a14="http://schemas.microsoft.com/office/drawing/2010/main">
-                                <a:noFill/>
-                              </a14:hiddenFill>
-                            </a:ext>
-                          </a:extLst>
-                        </wps:spPr>
-                        <wps:bodyPr/>
-                      </wps:wsp>
-                      <wps:wsp>
-                        <wps:cNvPr id="30" name="AutoShape 11"/>
-                        <wps:cNvCnPr>
-                          <a:cxnSpLocks noChangeShapeType="1"/>
-                        </wps:cNvCnPr>
-                        <wps:spPr bwMode="auto">
-                          <a:xfrm flipH="1">
-                            <a:off x="6633" y="3279"/>
-                            <a:ext cx="136" cy="1016"/>
-                          </a:xfrm>
-                          <a:prstGeom prst="straightConnector1">
-                            <a:avLst/>
-                          </a:prstGeom>
-                          <a:noFill/>
-                          <a:ln w="12700">
-                            <a:solidFill>
-                              <a:srgbClr val="000000"/>
-                            </a:solidFill>
-                            <a:round/>
-                            <a:headEnd/>
-                            <a:tailEnd/>
-                          </a:ln>
-                          <a:extLst>
-                            <a:ext uri="{909E8E84-426E-40DD-AFC4-6F175D3DCCD1}">
-                              <a14:hiddenFill xmlns:a14="http://schemas.microsoft.com/office/drawing/2010/main">
-                                <a:noFill/>
-                              </a14:hiddenFill>
-                            </a:ext>
-                          </a:extLst>
-                        </wps:spPr>
-                        <wps:bodyPr/>
-                      </wps:wsp>
-                      <wps:wsp>
-                        <wps:cNvPr id="31" name="AutoShape 12"/>
-                        <wps:cNvCnPr>
-                          <a:cxnSpLocks noChangeShapeType="1"/>
-                        </wps:cNvCnPr>
-                        <wps:spPr bwMode="auto">
-                          <a:xfrm flipH="1">
-                            <a:off x="7300" y="2820"/>
-                            <a:ext cx="296" cy="1872"/>
-                          </a:xfrm>
-                          <a:prstGeom prst="straightConnector1">
-                            <a:avLst/>
-                          </a:prstGeom>
-                          <a:noFill/>
-                          <a:ln w="12700">
-                            <a:solidFill>
-                              <a:srgbClr val="000000"/>
-                            </a:solidFill>
-                            <a:round/>
-                            <a:headEnd/>
-                            <a:tailEnd/>
-                          </a:ln>
-                          <a:extLst>
-                            <a:ext uri="{909E8E84-426E-40DD-AFC4-6F175D3DCCD1}">
-                              <a14:hiddenFill xmlns:a14="http://schemas.microsoft.com/office/drawing/2010/main">
-                                <a:noFill/>
-                              </a14:hiddenFill>
-                            </a:ext>
-                          </a:extLst>
-                        </wps:spPr>
-                        <wps:bodyPr/>
-                      </wps:wsp>
-                      <wps:wsp>
-                        <wps:cNvPr id="32" name="AutoShape 13"/>
-                        <wps:cNvCnPr>
-                          <a:cxnSpLocks noChangeShapeType="1"/>
-                        </wps:cNvCnPr>
-                        <wps:spPr bwMode="auto">
-                          <a:xfrm flipH="1">
-                            <a:off x="5788" y="5316"/>
-                            <a:ext cx="984" cy="392"/>
-                          </a:xfrm>
-                          <a:prstGeom prst="straightConnector1">
-                            <a:avLst/>
-                          </a:prstGeom>
-                          <a:noFill/>
-                          <a:ln w="12700">
-                            <a:solidFill>
-                              <a:srgbClr val="000000"/>
-                            </a:solidFill>
-                            <a:round/>
-                            <a:headEnd/>
-                            <a:tailEnd/>
-                          </a:ln>
-                          <a:extLst>
-                            <a:ext uri="{909E8E84-426E-40DD-AFC4-6F175D3DCCD1}">
-                              <a14:hiddenFill xmlns:a14="http://schemas.microsoft.com/office/drawing/2010/main">
-                                <a:noFill/>
-                              </a14:hiddenFill>
-                            </a:ext>
-                          </a:extLst>
-                        </wps:spPr>
-                        <wps:bodyPr/>
-                      </wps:wsp>
-                      <wps:wsp>
-                        <wps:cNvPr id="33" name="AutoShape 14"/>
-                        <wps:cNvCnPr>
-                          <a:cxnSpLocks noChangeShapeType="1"/>
-                        </wps:cNvCnPr>
-                        <wps:spPr bwMode="auto">
-                          <a:xfrm flipH="1">
-                            <a:off x="5788" y="5804"/>
-                            <a:ext cx="1808" cy="688"/>
-                          </a:xfrm>
-                          <a:prstGeom prst="straightConnector1">
-                            <a:avLst/>
-                          </a:prstGeom>
-                          <a:noFill/>
-                          <a:ln w="12700">
-                            <a:solidFill>
-                              <a:srgbClr val="000000"/>
-                            </a:solidFill>
-                            <a:round/>
-                            <a:headEnd/>
-                            <a:tailEnd/>
-                          </a:ln>
-                          <a:extLst>
-                            <a:ext uri="{909E8E84-426E-40DD-AFC4-6F175D3DCCD1}">
-                              <a14:hiddenFill xmlns:a14="http://schemas.microsoft.com/office/drawing/2010/main">
-                                <a:noFill/>
-                              </a14:hiddenFill>
-                            </a:ext>
-                          </a:extLst>
-                        </wps:spPr>
-                        <wps:bodyPr/>
-                      </wps:wsp>
-                      <wps:wsp>
-                        <wps:cNvPr id="34" name="AutoShape 15"/>
-                        <wps:cNvCnPr>
-                          <a:cxnSpLocks noChangeShapeType="1"/>
-                        </wps:cNvCnPr>
-                        <wps:spPr bwMode="auto">
-                          <a:xfrm>
-                            <a:off x="4228" y="5708"/>
-                            <a:ext cx="800" cy="648"/>
-                          </a:xfrm>
-                          <a:prstGeom prst="straightConnector1">
-                            <a:avLst/>
-                          </a:prstGeom>
-                          <a:noFill/>
-                          <a:ln w="12700">
-                            <a:solidFill>
-                              <a:srgbClr val="000000"/>
-                            </a:solidFill>
-                            <a:round/>
-                            <a:headEnd/>
-                            <a:tailEnd/>
-                          </a:ln>
-                          <a:extLst>
-                            <a:ext uri="{909E8E84-426E-40DD-AFC4-6F175D3DCCD1}">
-                              <a14:hiddenFill xmlns:a14="http://schemas.microsoft.com/office/drawing/2010/main">
-                                <a:noFill/>
-                              </a14:hiddenFill>
-                            </a:ext>
-                          </a:extLst>
-                        </wps:spPr>
-                        <wps:bodyPr/>
-                      </wps:wsp>
-                      <wps:wsp>
-                        <wps:cNvPr id="35" name="AutoShape 16"/>
-                        <wps:cNvCnPr>
-                          <a:cxnSpLocks noChangeShapeType="1"/>
-                        </wps:cNvCnPr>
-                        <wps:spPr bwMode="auto">
-                          <a:xfrm>
-                            <a:off x="3556" y="6092"/>
-                            <a:ext cx="1472" cy="1200"/>
-                          </a:xfrm>
-                          <a:prstGeom prst="straightConnector1">
-                            <a:avLst/>
-                          </a:prstGeom>
-                          <a:noFill/>
-                          <a:ln w="12700">
-                            <a:solidFill>
-                              <a:srgbClr val="000000"/>
-                            </a:solidFill>
-                            <a:round/>
-                            <a:headEnd/>
-                            <a:tailEnd/>
-                          </a:ln>
-                          <a:extLst>
-                            <a:ext uri="{909E8E84-426E-40DD-AFC4-6F175D3DCCD1}">
-                              <a14:hiddenFill xmlns:a14="http://schemas.microsoft.com/office/drawing/2010/main">
-                                <a:noFill/>
-                              </a14:hiddenFill>
-                            </a:ext>
-                          </a:extLst>
-                        </wps:spPr>
-                        <wps:bodyPr/>
-                      </wps:wsp>
-                      <wps:wsp>
-                        <wps:cNvPr id="36" name="AutoShape 17"/>
-                        <wps:cNvCnPr>
-                          <a:cxnSpLocks noChangeShapeType="1"/>
-                        </wps:cNvCnPr>
-                        <wps:spPr bwMode="auto">
-                          <a:xfrm>
-                            <a:off x="4228" y="1308"/>
-                            <a:ext cx="800" cy="0"/>
-                          </a:xfrm>
-                          <a:prstGeom prst="straightConnector1">
-                            <a:avLst/>
-                          </a:prstGeom>
-                          <a:noFill/>
-                          <a:ln w="12700">
-                            <a:solidFill>
-                              <a:srgbClr val="000000"/>
-                            </a:solidFill>
-                            <a:round/>
-                            <a:headEnd/>
-                            <a:tailEnd/>
-                          </a:ln>
-                          <a:extLst>
-                            <a:ext uri="{909E8E84-426E-40DD-AFC4-6F175D3DCCD1}">
-                              <a14:hiddenFill xmlns:a14="http://schemas.microsoft.com/office/drawing/2010/main">
-                                <a:noFill/>
-                              </a14:hiddenFill>
-                            </a:ext>
-                          </a:extLst>
-                        </wps:spPr>
-                        <wps:bodyPr/>
-                      </wps:wsp>
-                      <wps:wsp>
-                        <wps:cNvPr id="37" name="AutoShape 18"/>
-                        <wps:cNvCnPr>
-                          <a:cxnSpLocks noChangeShapeType="1"/>
-                        </wps:cNvCnPr>
-                        <wps:spPr bwMode="auto">
-                          <a:xfrm>
-                            <a:off x="5028" y="1308"/>
-                            <a:ext cx="0" cy="2072"/>
-                          </a:xfrm>
-                          <a:prstGeom prst="straightConnector1">
-                            <a:avLst/>
-                          </a:prstGeom>
-                          <a:noFill/>
-                          <a:ln w="12700">
-                            <a:solidFill>
-                              <a:srgbClr val="000000"/>
-                            </a:solidFill>
-                            <a:round/>
-                            <a:headEnd/>
-                            <a:tailEnd/>
-                          </a:ln>
-                          <a:extLst>
-                            <a:ext uri="{909E8E84-426E-40DD-AFC4-6F175D3DCCD1}">
-                              <a14:hiddenFill xmlns:a14="http://schemas.microsoft.com/office/drawing/2010/main">
-                                <a:noFill/>
-                              </a14:hiddenFill>
-                            </a:ext>
-                          </a:extLst>
-                        </wps:spPr>
-                        <wps:bodyPr/>
-                      </wps:wsp>
-                      <wps:wsp>
-                        <wps:cNvPr id="38" name="AutoShape 19"/>
-                        <wps:cNvCnPr>
-                          <a:cxnSpLocks noChangeShapeType="1"/>
-                        </wps:cNvCnPr>
-                        <wps:spPr bwMode="auto">
-                          <a:xfrm flipV="1">
-                            <a:off x="5028" y="2108"/>
-                            <a:ext cx="2160" cy="1272"/>
-                          </a:xfrm>
-                          <a:prstGeom prst="straightConnector1">
-                            <a:avLst/>
-                          </a:prstGeom>
-                          <a:noFill/>
-                          <a:ln w="12700">
-                            <a:solidFill>
-                              <a:srgbClr val="000000"/>
-                            </a:solidFill>
-                            <a:round/>
-                            <a:headEnd/>
-                            <a:tailEnd/>
-                          </a:ln>
-                          <a:extLst>
-                            <a:ext uri="{909E8E84-426E-40DD-AFC4-6F175D3DCCD1}">
-                              <a14:hiddenFill xmlns:a14="http://schemas.microsoft.com/office/drawing/2010/main">
-                                <a:noFill/>
-                              </a14:hiddenFill>
-                            </a:ext>
-                          </a:extLst>
-                        </wps:spPr>
-                        <wps:bodyPr/>
-                      </wps:wsp>
-                      <wps:wsp>
-                        <wps:cNvPr id="39" name="AutoShape 20"/>
-                        <wps:cNvCnPr>
-                          <a:cxnSpLocks noChangeShapeType="1"/>
-                        </wps:cNvCnPr>
-                        <wps:spPr bwMode="auto">
-                          <a:xfrm>
-                            <a:off x="7188" y="2108"/>
-                            <a:ext cx="408" cy="712"/>
-                          </a:xfrm>
-                          <a:prstGeom prst="straightConnector1">
-                            <a:avLst/>
-                          </a:prstGeom>
-                          <a:noFill/>
-                          <a:ln w="12700">
-                            <a:solidFill>
-                              <a:srgbClr val="000000"/>
-                            </a:solidFill>
-                            <a:round/>
-                            <a:headEnd/>
-                            <a:tailEnd/>
-                          </a:ln>
-                          <a:extLst>
-                            <a:ext uri="{909E8E84-426E-40DD-AFC4-6F175D3DCCD1}">
-                              <a14:hiddenFill xmlns:a14="http://schemas.microsoft.com/office/drawing/2010/main">
-                                <a:noFill/>
-                              </a14:hiddenFill>
-                            </a:ext>
-                          </a:extLst>
-                        </wps:spPr>
-                        <wps:bodyPr/>
-                      </wps:wsp>
-                      <wps:wsp>
-                        <wps:cNvPr id="40" name="AutoShape 21"/>
-                        <wps:cNvCnPr>
-                          <a:cxnSpLocks noChangeShapeType="1"/>
-                        </wps:cNvCnPr>
-                        <wps:spPr bwMode="auto">
-                          <a:xfrm flipH="1">
-                            <a:off x="5788" y="2820"/>
-                            <a:ext cx="1808" cy="1024"/>
-                          </a:xfrm>
-                          <a:prstGeom prst="straightConnector1">
-                            <a:avLst/>
-                          </a:prstGeom>
-                          <a:noFill/>
-                          <a:ln w="12700">
-                            <a:solidFill>
-                              <a:srgbClr val="000000"/>
-                            </a:solidFill>
-                            <a:round/>
-                            <a:headEnd/>
-                            <a:tailEnd/>
-                          </a:ln>
-                          <a:extLst>
-                            <a:ext uri="{909E8E84-426E-40DD-AFC4-6F175D3DCCD1}">
-                              <a14:hiddenFill xmlns:a14="http://schemas.microsoft.com/office/drawing/2010/main">
-                                <a:noFill/>
-                              </a14:hiddenFill>
-                            </a:ext>
-                          </a:extLst>
-                        </wps:spPr>
-                        <wps:bodyPr/>
-                      </wps:wsp>
-                      <wps:wsp>
-                        <wps:cNvPr id="41" name="AutoShape 22"/>
-                        <wps:cNvCnPr>
-                          <a:cxnSpLocks noChangeShapeType="1"/>
-                        </wps:cNvCnPr>
-                        <wps:spPr bwMode="auto">
-                          <a:xfrm>
-                            <a:off x="5788" y="3844"/>
-                            <a:ext cx="2200" cy="1248"/>
-                          </a:xfrm>
-                          <a:prstGeom prst="straightConnector1">
-                            <a:avLst/>
-                          </a:prstGeom>
-                          <a:noFill/>
-                          <a:ln w="12700">
-                            <a:solidFill>
-                              <a:srgbClr val="000000"/>
-                            </a:solidFill>
-                            <a:round/>
-                            <a:headEnd/>
-                            <a:tailEnd/>
-                          </a:ln>
-                          <a:extLst>
-                            <a:ext uri="{909E8E84-426E-40DD-AFC4-6F175D3DCCD1}">
-                              <a14:hiddenFill xmlns:a14="http://schemas.microsoft.com/office/drawing/2010/main">
-                                <a:noFill/>
-                              </a14:hiddenFill>
-                            </a:ext>
-                          </a:extLst>
-                        </wps:spPr>
-                        <wps:bodyPr/>
-                      </wps:wsp>
-                      <wps:wsp>
-                        <wps:cNvPr id="42" name="AutoShape 23"/>
-                        <wps:cNvCnPr>
-                          <a:cxnSpLocks noChangeShapeType="1"/>
-                        </wps:cNvCnPr>
-                        <wps:spPr bwMode="auto">
-                          <a:xfrm flipH="1">
-                            <a:off x="7596" y="5092"/>
-                            <a:ext cx="392" cy="712"/>
-                          </a:xfrm>
-                          <a:prstGeom prst="straightConnector1">
-                            <a:avLst/>
-                          </a:prstGeom>
-                          <a:noFill/>
-                          <a:ln w="12700">
-                            <a:solidFill>
-                              <a:srgbClr val="000000"/>
-                            </a:solidFill>
-                            <a:round/>
-                            <a:headEnd/>
-                            <a:tailEnd/>
-                          </a:ln>
-                          <a:extLst>
-                            <a:ext uri="{909E8E84-426E-40DD-AFC4-6F175D3DCCD1}">
-                              <a14:hiddenFill xmlns:a14="http://schemas.microsoft.com/office/drawing/2010/main">
-                                <a:noFill/>
-                              </a14:hiddenFill>
-                            </a:ext>
-                          </a:extLst>
-                        </wps:spPr>
-                        <wps:bodyPr/>
-                      </wps:wsp>
-                      <wps:wsp>
-                        <wps:cNvPr id="43" name="AutoShape 24"/>
-                        <wps:cNvCnPr>
-                          <a:cxnSpLocks noChangeShapeType="1"/>
-                        </wps:cNvCnPr>
-                        <wps:spPr bwMode="auto">
-                          <a:xfrm flipH="1">
-                            <a:off x="2084" y="2820"/>
-                            <a:ext cx="376" cy="672"/>
-                          </a:xfrm>
-                          <a:prstGeom prst="straightConnector1">
-                            <a:avLst/>
-                          </a:prstGeom>
-                          <a:noFill/>
-                          <a:ln w="12700">
-                            <a:solidFill>
-                              <a:srgbClr val="000000"/>
-                            </a:solidFill>
-                            <a:round/>
-                            <a:headEnd/>
-                            <a:tailEnd/>
-                          </a:ln>
-                          <a:extLst>
-                            <a:ext uri="{909E8E84-426E-40DD-AFC4-6F175D3DCCD1}">
-                              <a14:hiddenFill xmlns:a14="http://schemas.microsoft.com/office/drawing/2010/main">
-                                <a:noFill/>
-                              </a14:hiddenFill>
-                            </a:ext>
-                          </a:extLst>
-                        </wps:spPr>
-                        <wps:bodyPr/>
-                      </wps:wsp>
-                      <wps:wsp>
-                        <wps:cNvPr id="44" name="AutoShape 25"/>
-                        <wps:cNvCnPr>
-                          <a:cxnSpLocks noChangeShapeType="1"/>
-                        </wps:cNvCnPr>
-                        <wps:spPr bwMode="auto">
-                          <a:xfrm>
-                            <a:off x="2084" y="3492"/>
-                            <a:ext cx="2144" cy="1272"/>
-                          </a:xfrm>
-                          <a:prstGeom prst="straightConnector1">
-                            <a:avLst/>
-                          </a:prstGeom>
-                          <a:noFill/>
-                          <a:ln w="12700">
-                            <a:solidFill>
-                              <a:srgbClr val="000000"/>
-                            </a:solidFill>
-                            <a:round/>
-                            <a:headEnd/>
-                            <a:tailEnd/>
-                          </a:ln>
-                          <a:extLst>
-                            <a:ext uri="{909E8E84-426E-40DD-AFC4-6F175D3DCCD1}">
-                              <a14:hiddenFill xmlns:a14="http://schemas.microsoft.com/office/drawing/2010/main">
-                                <a:noFill/>
-                              </a14:hiddenFill>
-                            </a:ext>
-                          </a:extLst>
-                        </wps:spPr>
-                        <wps:bodyPr/>
-                      </wps:wsp>
-                      <wps:wsp>
-                        <wps:cNvPr id="45" name="AutoShape 26"/>
-                        <wps:cNvCnPr>
-                          <a:cxnSpLocks noChangeShapeType="1"/>
-                        </wps:cNvCnPr>
-                        <wps:spPr bwMode="auto">
-                          <a:xfrm flipH="1">
-                            <a:off x="2460" y="4764"/>
-                            <a:ext cx="1768" cy="1040"/>
-                          </a:xfrm>
-                          <a:prstGeom prst="straightConnector1">
-                            <a:avLst/>
-                          </a:prstGeom>
-                          <a:noFill/>
-                          <a:ln w="12700">
-                            <a:solidFill>
-                              <a:srgbClr val="000000"/>
-                            </a:solidFill>
-                            <a:round/>
-                            <a:headEnd/>
-                            <a:tailEnd/>
-                          </a:ln>
-                          <a:extLst>
-                            <a:ext uri="{909E8E84-426E-40DD-AFC4-6F175D3DCCD1}">
-                              <a14:hiddenFill xmlns:a14="http://schemas.microsoft.com/office/drawing/2010/main">
-                                <a:noFill/>
-                              </a14:hiddenFill>
-                            </a:ext>
-                          </a:extLst>
-                        </wps:spPr>
-                        <wps:bodyPr/>
-                      </wps:wsp>
-                      <wps:wsp>
-                        <wps:cNvPr id="46" name="AutoShape 27"/>
-                        <wps:cNvCnPr>
-                          <a:cxnSpLocks noChangeShapeType="1"/>
-                        </wps:cNvCnPr>
-                        <wps:spPr bwMode="auto">
-                          <a:xfrm>
-                            <a:off x="5028" y="5228"/>
-                            <a:ext cx="0" cy="2064"/>
-                          </a:xfrm>
-                          <a:prstGeom prst="straightConnector1">
-                            <a:avLst/>
-                          </a:prstGeom>
-                          <a:noFill/>
-                          <a:ln w="12700">
-                            <a:solidFill>
-                              <a:srgbClr val="000000"/>
-                            </a:solidFill>
-                            <a:round/>
-                            <a:headEnd/>
-                            <a:tailEnd/>
-                          </a:ln>
-                          <a:extLst>
-                            <a:ext uri="{909E8E84-426E-40DD-AFC4-6F175D3DCCD1}">
-                              <a14:hiddenFill xmlns:a14="http://schemas.microsoft.com/office/drawing/2010/main">
-                                <a:noFill/>
-                              </a14:hiddenFill>
-                            </a:ext>
-                          </a:extLst>
-                        </wps:spPr>
-                        <wps:bodyPr/>
-                      </wps:wsp>
-                      <wps:wsp>
-                        <wps:cNvPr id="47" name="AutoShape 28"/>
-                        <wps:cNvCnPr>
-                          <a:cxnSpLocks noChangeShapeType="1"/>
-                        </wps:cNvCnPr>
-                        <wps:spPr bwMode="auto">
-                          <a:xfrm>
-                            <a:off x="5028" y="7292"/>
-                            <a:ext cx="760" cy="0"/>
-                          </a:xfrm>
-                          <a:prstGeom prst="straightConnector1">
-                            <a:avLst/>
-                          </a:prstGeom>
-                          <a:noFill/>
-                          <a:ln w="12700">
-                            <a:solidFill>
-                              <a:srgbClr val="000000"/>
-                            </a:solidFill>
-                            <a:round/>
-                            <a:headEnd/>
-                            <a:tailEnd/>
-                          </a:ln>
-                          <a:extLst>
-                            <a:ext uri="{909E8E84-426E-40DD-AFC4-6F175D3DCCD1}">
-                              <a14:hiddenFill xmlns:a14="http://schemas.microsoft.com/office/drawing/2010/main">
-                                <a:noFill/>
-                              </a14:hiddenFill>
-                            </a:ext>
-                          </a:extLst>
-                        </wps:spPr>
-                        <wps:bodyPr/>
-                      </wps:wsp>
-                      <wps:wsp>
-                        <wps:cNvPr id="48" name="AutoShape 29"/>
-                        <wps:cNvCnPr>
-                          <a:cxnSpLocks noChangeShapeType="1"/>
-                        </wps:cNvCnPr>
-                        <wps:spPr bwMode="auto">
-                          <a:xfrm>
-                            <a:off x="5788" y="4764"/>
-                            <a:ext cx="0" cy="2528"/>
-                          </a:xfrm>
-                          <a:prstGeom prst="straightConnector1">
-                            <a:avLst/>
-                          </a:prstGeom>
-                          <a:noFill/>
-                          <a:ln w="12700">
-                            <a:solidFill>
-                              <a:srgbClr val="000000"/>
-                            </a:solidFill>
-                            <a:round/>
-                            <a:headEnd/>
-                            <a:tailEnd/>
-                          </a:ln>
-                          <a:extLst>
-                            <a:ext uri="{909E8E84-426E-40DD-AFC4-6F175D3DCCD1}">
-                              <a14:hiddenFill xmlns:a14="http://schemas.microsoft.com/office/drawing/2010/main">
-                                <a:noFill/>
-                              </a14:hiddenFill>
-                            </a:ext>
-                          </a:extLst>
-                        </wps:spPr>
-                        <wps:bodyPr/>
-                      </wps:wsp>
-                      <wps:wsp>
-                        <wps:cNvPr id="49" name="AutoShape 30"/>
-                        <wps:cNvCnPr>
-                          <a:cxnSpLocks noChangeShapeType="1"/>
-                        </wps:cNvCnPr>
-                        <wps:spPr bwMode="auto">
-                          <a:xfrm>
-                            <a:off x="5788" y="4764"/>
-                            <a:ext cx="1808" cy="1040"/>
-                          </a:xfrm>
-                          <a:prstGeom prst="straightConnector1">
-                            <a:avLst/>
-                          </a:prstGeom>
-                          <a:noFill/>
-                          <a:ln w="12700">
-                            <a:solidFill>
-                              <a:srgbClr val="000000"/>
-                            </a:solidFill>
-                            <a:round/>
-                            <a:headEnd/>
-                            <a:tailEnd/>
-                          </a:ln>
-                          <a:extLst>
-                            <a:ext uri="{909E8E84-426E-40DD-AFC4-6F175D3DCCD1}">
-                              <a14:hiddenFill xmlns:a14="http://schemas.microsoft.com/office/drawing/2010/main">
-                                <a:noFill/>
-                              </a14:hiddenFill>
-                            </a:ext>
-                          </a:extLst>
-                        </wps:spPr>
-                        <wps:bodyPr/>
-                      </wps:wsp>
-                      <wps:wsp>
-                        <wps:cNvPr id="50" name="AutoShape 31"/>
-                        <wps:cNvCnPr>
-                          <a:cxnSpLocks noChangeShapeType="1"/>
-                        </wps:cNvCnPr>
-                        <wps:spPr bwMode="auto">
-                          <a:xfrm flipH="1">
-                            <a:off x="2852" y="5228"/>
-                            <a:ext cx="2176" cy="1264"/>
-                          </a:xfrm>
-                          <a:prstGeom prst="straightConnector1">
-                            <a:avLst/>
-                          </a:prstGeom>
-                          <a:noFill/>
-                          <a:ln w="12700">
-                            <a:solidFill>
-                              <a:srgbClr val="000000"/>
-                            </a:solidFill>
-                            <a:round/>
-                            <a:headEnd/>
-                            <a:tailEnd/>
-                          </a:ln>
-                          <a:extLst>
-                            <a:ext uri="{909E8E84-426E-40DD-AFC4-6F175D3DCCD1}">
-                              <a14:hiddenFill xmlns:a14="http://schemas.microsoft.com/office/drawing/2010/main">
-                                <a:noFill/>
-                              </a14:hiddenFill>
-                            </a:ext>
-                          </a:extLst>
-                        </wps:spPr>
-                        <wps:bodyPr/>
-                      </wps:wsp>
-                      <wps:wsp>
-                        <wps:cNvPr id="51" name="AutoShape 32"/>
-                        <wps:cNvCnPr>
-                          <a:cxnSpLocks noChangeShapeType="1"/>
-                        </wps:cNvCnPr>
-                        <wps:spPr bwMode="auto">
-                          <a:xfrm>
-                            <a:off x="2460" y="5804"/>
-                            <a:ext cx="392" cy="688"/>
-                          </a:xfrm>
-                          <a:prstGeom prst="straightConnector1">
-                            <a:avLst/>
-                          </a:prstGeom>
-                          <a:noFill/>
-                          <a:ln w="12700">
-                            <a:solidFill>
-                              <a:srgbClr val="000000"/>
-                            </a:solidFill>
-                            <a:round/>
-                            <a:headEnd/>
-                            <a:tailEnd/>
-                          </a:ln>
-                          <a:extLst>
-                            <a:ext uri="{909E8E84-426E-40DD-AFC4-6F175D3DCCD1}">
-                              <a14:hiddenFill xmlns:a14="http://schemas.microsoft.com/office/drawing/2010/main">
-                                <a:noFill/>
-                              </a14:hiddenFill>
-                            </a:ext>
-                          </a:extLst>
-                        </wps:spPr>
-                        <wps:bodyPr/>
-                      </wps:wsp>
-                    </wpg:grpSp>
-                  </wpg:wgp>
-                </a:graphicData>
-              </a:graphic>
-              <wp14:sizeRelH relativeFrom="page">
-                <wp14:pctWidth>0</wp14:pctWidth>
-              </wp14:sizeRelH>
-              <wp14:sizeRelV relativeFrom="page">
-                <wp14:pctHeight>0</wp14:pctHeight>
-              </wp14:sizeRelV>
-            </wp:anchor>
-          </w:drawing>
-        </mc:Choice>
-        <mc:Fallback>
-          <w:pict>
-            <v:group id="Group 1" o:spid="_x0000_s1026" style="position:absolute;margin-left:459.5pt;margin-top:-4.4pt;width:22.2pt;height:21.1pt;z-index:251658240" coordorigin="2604,1188" coordsize="5904,5984" o:gfxdata="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">
-              <v:shapetype id="_x0000_t32" coordsize="21600,21600" o:spt="32" o:oned="t" path="m,l21600,21600e" filled="f">
-                <v:path arrowok="t" fillok="f" o:connecttype="none"/>
-                <o:lock v:ext="edit" shapetype="t"/>
-              </v:shapetype>
-              <v:shape id="AutoShape 2" o:spid="_x0000_s1027" type="#_x0000_t32" style="position:absolute;left:2980;top:2700;width:1768;height:1024;visibility:visible;mso-wrap-style:square" o:connectortype="straight" o:gfxdata="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" strokeweight="1pt"/>
-              <v:group id="Group 3" o:spid="_x0000_s1028" style="position:absolute;left:2604;top:1188;width:5904;height:5984" coordorigin="2084,1308" coordsize="5904,5984" o:gfxdata="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">
-                <v:shape id="AutoShape 4" o:spid="_x0000_s1029" type="#_x0000_t32" style="position:absolute;left:4228;top:1308;width:0;height:2536;visibility:visible;mso-wrap-style:square" o:connectortype="straight" o:gfxdata="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" strokeweight="1pt"/>
-                <v:shape id="AutoShape 5" o:spid="_x0000_s1030" type="#_x0000_t32" style="position:absolute;left:5028;top:1308;width:1488;height:1216;visibility:visible;mso-wrap-style:square" o:connectortype="straight" o:gfxdata="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" strokeweight="1pt"/>
-                <v:shape id="AutoShape 6" o:spid="_x0000_s1031" type="#_x0000_t32" style="position:absolute;left:5028;top:2295;width:824;height:616;visibility:visible;mso-wrap-style:square" o:connectortype="straight" o:gfxdata="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" strokeweight="1pt"/>
-                <v:shape id="AutoShape 7" o:spid="_x0000_s1032" type="#_x0000_t32" style="position:absolute;left:2460;top:2108;width:1768;height:712;flip:x;visibility:visible;mso-wrap-style:square" o:connectortype="straight" o:gfxdata="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" strokeweight="1pt"/>
-                <v:shape id="AutoShape 8" o:spid="_x0000_s1033" type="#_x0000_t32" style="position:absolute;left:3300;top:2908;width:928;height:371;flip:y;visibility:visible;mso-wrap-style:square" o:connectortype="straight" o:gfxdata="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" strokeweight="1pt"/>
-                <v:shape id="AutoShape 9" o:spid="_x0000_s1034" type="#_x0000_t32" style="position:absolute;left:2460;top:3900;width:296;height:1904;flip:x;visibility:visible;mso-wrap-style:square" o:connectortype="straight" o:gfxdata="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" strokeweight="1pt"/>
-                <v:shape id="AutoShape 10" o:spid="_x0000_s1035" type="#_x0000_t32" style="position:absolute;left:3300;top:4292;width:128;height:1024;flip:x;visibility:visible;mso-wrap-style:square" o:connectortype="straight" o:gfxdata="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" strokeweight="1pt"/>
-                <v:shape id="AutoShape 11" o:spid="_x0000_s1036" type="#_x0000_t32" style="position:absolute;left:6633;top:3279;width:136;height:1016;flip:x;visibility:visible;mso-wrap-style:square" o:connectortype="straight" o:gfxdata="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" strokeweight="1pt"/>
-                <v:shape id="AutoShape 12" o:spid="_x0000_s1037" type="#_x0000_t32" style="position:absolute;left:7300;top:2820;width:296;height:1872;flip:x;visibility:visible;mso-wrap-style:square" o:connectortype="straight" o:gfxdata="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" strokeweight="1pt"/>
-                <v:shape id="AutoShape 13" o:spid="_x0000_s1038" type="#_x0000_t32" style="position:absolute;left:5788;top:5316;width:984;height:392;flip:x;visibility:visible;mso-wrap-style:square" o:connectortype="straight" o:gfxdata="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" strokeweight="1pt"/>
-                <v:shape id="AutoShape 14" o:spid="_x0000_s1039" type="#_x0000_t32" style="position:absolute;left:5788;top:5804;width:1808;height:688;flip:x;visibility:visible;mso-wrap-style:square" o:connectortype="straight" o:gfxdata="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" strokeweight="1pt"/>
-                <v:shape id="AutoShape 15" o:spid="_x0000_s1040" type="#_x0000_t32" style="position:absolute;left:4228;top:5708;width:800;height:648;visibility:visible;mso-wrap-style:square" o:connectortype="straight" o:gfxdata="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" strokeweight="1pt"/>
-                <v:shape id="AutoShape 16" o:spid="_x0000_s1041" type="#_x0000_t32" style="position:absolute;left:3556;top:6092;width:1472;height:1200;visibility:visible;mso-wrap-style:square" o:connectortype="straight" o:gfxdata="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" strokeweight="1pt"/>
-                <v:shape id="AutoShape 17" o:spid="_x0000_s1042" type="#_x0000_t32" style="position:absolute;left:4228;top:1308;width:800;height:0;visibility:visible;mso-wrap-style:square" o:connectortype="straight" o:gfxdata="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" strokeweight="1pt"/>
-                <v:shape id="AutoShape 18" o:spid="_x0000_s1043" type="#_x0000_t32" style="position:absolute;left:5028;top:1308;width:0;height:2072;visibility:visible;mso-wrap-style:square" o:connectortype="straight" o:gfxdata="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" strokeweight="1pt"/>
-                <v:shape id="AutoShape 19" o:spid="_x0000_s1044" type="#_x0000_t32" style="position:absolute;left:5028;top:2108;width:2160;height:1272;flip:y;visibility:visible;mso-wrap-style:square" o:connectortype="straight" o:gfxdata="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" strokeweight="1pt"/>
-                <v:shape id="AutoShape 20" o:spid="_x0000_s1045" type="#_x0000_t32" style="position:absolute;left:7188;top:2108;width:408;height:712;visibility:visible;mso-wrap-style:square" o:connectortype="straight" o:gfxdata="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" strokeweight="1pt"/>
-                <v:shape id="AutoShape 21" o:spid="_x0000_s1046" type="#_x0000_t32" style="position:absolute;left:5788;top:2820;width:1808;height:1024;flip:x;visibility:visible;mso-wrap-style:square" o:connectortype="straight" o:gfxdata="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" strokeweight="1pt"/>
-                <v:shape id="AutoShape 22" o:spid="_x0000_s1047" type="#_x0000_t32" style="position:absolute;left:5788;top:3844;width:2200;height:1248;visibility:visible;mso-wrap-style:square" o:connectortype="straight" o:gfxdata="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" strokeweight="1pt"/>
-                <v:shape id="AutoShape 23" o:spid="_x0000_s1048" type="#_x0000_t32" style="position:absolute;left:7596;top:5092;width:392;height:712;flip:x;visibility:visible;mso-wrap-style:square" o:connectortype="straight" o:gfxdata="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" strokeweight="1pt"/>
-                <v:shape id="AutoShape 24" o:spid="_x0000_s1049" type="#_x0000_t32" style="position:absolute;left:2084;top:2820;width:376;height:672;flip:x;visibility:visible;mso-wrap-style:square" o:connectortype="straight" o:gfxdata="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" strokeweight="1pt"/>
-                <v:shape id="AutoShape 25" o:spid="_x0000_s1050" type="#_x0000_t32" style="position:absolute;left:2084;top:3492;width:2144;height:1272;visibility:visible;mso-wrap-style:square" o:connectortype="straight" o:gfxdata="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" strokeweight="1pt"/>
-                <v:shape id="AutoShape 26" o:spid="_x0000_s1051" type="#_x0000_t32" style="position:absolute;left:2460;top:4764;width:1768;height:1040;flip:x;visibility:visible;mso-wrap-style:square" o:connectortype="straight" o:gfxdata="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" strokeweight="1pt"/>
-                <v:shape id="AutoShape 27" o:spid="_x0000_s1052" type="#_x0000_t32" style="position:absolute;left:5028;top:5228;width:0;height:2064;visibility:visible;mso-wrap-style:square" o:connectortype="straight" o:gfxdata="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" strokeweight="1pt"/>
-                <v:shape id="AutoShape 28" o:spid="_x0000_s1053" type="#_x0000_t32" style="position:absolute;left:5028;top:7292;width:760;height:0;visibility:visible;mso-wrap-style:square" o:connectortype="straight" o:gfxdata="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" strokeweight="1pt"/>
-                <v:shape id="AutoShape 29" o:spid="_x0000_s1054" type="#_x0000_t32" style="position:absolute;left:5788;top:4764;width:0;height:2528;visibility:visible;mso-wrap-style:square" o:connectortype="straight" o:gfxdata="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" strokeweight="1pt"/>
-                <v:shape id="AutoShape 30" o:spid="_x0000_s1055" type="#_x0000_t32" style="position:absolute;left:5788;top:4764;width:1808;height:1040;visibility:visible;mso-wrap-style:square" o:connectortype="straight" o:gfxdata="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" strokeweight="1pt"/>
-                <v:shape id="AutoShape 31" o:spid="_x0000_s1056" type="#_x0000_t32" style="position:absolute;left:2852;top:5228;width:2176;height:1264;flip:x;visibility:visible;mso-wrap-style:square" o:connectortype="straight" o:gfxdata="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" strokeweight="1pt"/>
-                <v:shape id="AutoShape 32" o:spid="_x0000_s1057" type="#_x0000_t32" style="position:absolute;left:2460;top:5804;width:392;height:688;visibility:visible;mso-wrap-style:square" o:connectortype="straight" o:gfxdata="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" strokeweight="1pt"/>
-              </v:group>
-            </v:group>
-          </w:pict>
-        </mc:Fallback>
-      </mc:AlternateContent>
+      <w:pict>
+        <v:group id="Group 1" o:spid="_x0000_s4097" style="position:absolute;left:0;text-align:left;margin-left:459.5pt;margin-top:-4.4pt;width:22.2pt;height:21.1pt;z-index:251658240" coordorigin="2604,1188" coordsize="5904,5984" o:gfxdata="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">
+          <v:shapetype id="_x0000_t32" coordsize="21600,21600" o:spt="32" o:oned="t" path="m,l21600,21600e" filled="f">
+            <v:path arrowok="t" fillok="f" o:connecttype="none"/>
+            <o:lock v:ext="edit" shapetype="t"/>
+          </v:shapetype>
+          <v:shape id="AutoShape 2" o:spid="_x0000_s4128" type="#_x0000_t32" style="position:absolute;left:2980;top:2700;width:1768;height:1024;visibility:visible;mso-wrap-style:square" o:connectortype="straight" o:gfxdata="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" strokeweight="1pt"/>
+          <v:group id="Group 3" o:spid="_x0000_s4098" style="position:absolute;left:2604;top:1188;width:5904;height:5984" coordorigin="2084,1308" coordsize="5904,5984" o:gfxdata="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">
+            <v:shape id="AutoShape 4" o:spid="_x0000_s4127" type="#_x0000_t32" style="position:absolute;left:4228;top:1308;width:0;height:2536;visibility:visible;mso-wrap-style:square" o:connectortype="straight" o:gfxdata="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" strokeweight="1pt"/>
+            <v:shape id="AutoShape 5" o:spid="_x0000_s4126" type="#_x0000_t32" style="position:absolute;left:5028;top:1308;width:1488;height:1216;visibility:visible;mso-wrap-style:square" o:connectortype="straight" o:gfxdata="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" strokeweight="1pt"/>
+            <v:shape id="AutoShape 6" o:spid="_x0000_s4125" type="#_x0000_t32" style="position:absolute;left:5028;top:2295;width:824;height:616;visibility:visible;mso-wrap-style:square" o:connectortype="straight" o:gfxdata="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" strokeweight="1pt"/>
+            <v:shape id="AutoShape 7" o:spid="_x0000_s4124" type="#_x0000_t32" style="position:absolute;left:2460;top:2108;width:1768;height:712;flip:x;visibility:visible;mso-wrap-style:square" o:connectortype="straight" o:gfxdata="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" strokeweight="1pt"/>
+            <v:shape id="AutoShape 8" o:spid="_x0000_s4123" type="#_x0000_t32" style="position:absolute;left:3300;top:2908;width:928;height:371;flip:y;visibility:visible;mso-wrap-style:square" o:connectortype="straight" o:gfxdata="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" strokeweight="1pt"/>
+            <v:shape id="AutoShape 9" o:spid="_x0000_s4122" type="#_x0000_t32" style="position:absolute;left:2460;top:3900;width:296;height:1904;flip:x;visibility:visible;mso-wrap-style:square" o:connectortype="straight" o:gfxdata="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" strokeweight="1pt"/>
+            <v:shape id="AutoShape 10" o:spid="_x0000_s4121" type="#_x0000_t32" style="position:absolute;left:3300;top:4292;width:128;height:1024;flip:x;visibility:visible;mso-wrap-style:square" o:connectortype="straight" o:gfxdata="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" strokeweight="1pt"/>
+            <v:shape id="AutoShape 11" o:spid="_x0000_s4120" type="#_x0000_t32" style="position:absolute;left:6633;top:3279;width:136;height:1016;flip:x;visibility:visible;mso-wrap-style:square" o:connectortype="straight" o:gfxdata="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" strokeweight="1pt"/>
+            <v:shape id="AutoShape 12" o:spid="_x0000_s4119" type="#_x0000_t32" style="position:absolute;left:7300;top:2820;width:296;height:1872;flip:x;visibility:visible;mso-wrap-style:square" o:connectortype="straight" o:gfxdata="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" strokeweight="1pt"/>
+            <v:shape id="AutoShape 13" o:spid="_x0000_s4118" type="#_x0000_t32" style="position:absolute;left:5788;top:5316;width:984;height:392;flip:x;visibility:visible;mso-wrap-style:square" o:connectortype="straight" o:gfxdata="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" strokeweight="1pt"/>
+            <v:shape id="AutoShape 14" o:spid="_x0000_s4117" type="#_x0000_t32" style="position:absolute;left:5788;top:5804;width:1808;height:688;flip:x;visibility:visible;mso-wrap-style:square" o:connectortype="straight" o:gfxdata="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" strokeweight="1pt"/>
+            <v:shape id="AutoShape 15" o:spid="_x0000_s4116" type="#_x0000_t32" style="position:absolute;left:4228;top:5708;width:800;height:648;visibility:visible;mso-wrap-style:square" o:connectortype="straight" o:gfxdata="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" strokeweight="1pt"/>
+            <v:shape id="AutoShape 16" o:spid="_x0000_s4115" type="#_x0000_t32" style="position:absolute;left:3556;top:6092;width:1472;height:1200;visibility:visible;mso-wrap-style:square" o:connectortype="straight" o:gfxdata="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" strokeweight="1pt"/>
+            <v:shape id="AutoShape 17" o:spid="_x0000_s4114" type="#_x0000_t32" style="position:absolute;left:4228;top:1308;width:800;height:0;visibility:visible;mso-wrap-style:square" o:connectortype="straight" o:gfxdata="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" strokeweight="1pt"/>
+            <v:shape id="AutoShape 18" o:spid="_x0000_s4113" type="#_x0000_t32" style="position:absolute;left:5028;top:1308;width:0;height:2072;visibility:visible;mso-wrap-style:square" o:connectortype="straight" o:gfxdata="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" strokeweight="1pt"/>
+            <v:shape id="AutoShape 19" o:spid="_x0000_s4112" type="#_x0000_t32" style="position:absolute;left:5028;top:2108;width:2160;height:1272;flip:y;visibility:visible;mso-wrap-style:square" o:connectortype="straight" o:gfxdata="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" strokeweight="1pt"/>
+            <v:shape id="AutoShape 20" o:spid="_x0000_s4111" type="#_x0000_t32" style="position:absolute;left:7188;top:2108;width:408;height:712;visibility:visible;mso-wrap-style:square" o:connectortype="straight" o:gfxdata="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" strokeweight="1pt"/>
+            <v:shape id="AutoShape 21" o:spid="_x0000_s4110" type="#_x0000_t32" style="position:absolute;left:5788;top:2820;width:1808;height:1024;flip:x;visibility:visible;mso-wrap-style:square" o:connectortype="straight" o:gfxdata="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" strokeweight="1pt"/>
+            <v:shape id="AutoShape 22" o:spid="_x0000_s4109" type="#_x0000_t32" style="position:absolute;left:5788;top:3844;width:2200;height:1248;visibility:visible;mso-wrap-style:square" o:connectortype="straight" o:gfxdata="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" strokeweight="1pt"/>
+            <v:shape id="AutoShape 23" o:spid="_x0000_s4108" type="#_x0000_t32" style="position:absolute;left:7596;top:5092;width:392;height:712;flip:x;visibility:visible;mso-wrap-style:square" o:connectortype="straight" o:gfxdata="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" strokeweight="1pt"/>
+            <v:shape id="AutoShape 24" o:spid="_x0000_s4107" type="#_x0000_t32" style="position:absolute;left:2084;top:2820;width:376;height:672;flip:x;visibility:visible;mso-wrap-style:square" o:connectortype="straight" o:gfxdata="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" strokeweight="1pt"/>
+            <v:shape id="AutoShape 25" o:spid="_x0000_s4106" type="#_x0000_t32" style="position:absolute;left:2084;top:3492;width:2144;height:1272;visibility:visible;mso-wrap-style:square" o:connectortype="straight" o:gfxdata="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" strokeweight="1pt"/>
+            <v:shape id="AutoShape 26" o:spid="_x0000_s4105" type="#_x0000_t32" style="position:absolute;left:2460;top:4764;width:1768;height:1040;flip:x;visibility:visible;mso-wrap-style:square" o:connectortype="straight" o:gfxdata="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" strokeweight="1pt"/>
+            <v:shape id="AutoShape 27" o:spid="_x0000_s4104" type="#_x0000_t32" style="position:absolute;left:5028;top:5228;width:0;height:2064;visibility:visible;mso-wrap-style:square" o:connectortype="straight" o:gfxdata="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" strokeweight="1pt"/>
+            <v:shape id="AutoShape 28" o:spid="_x0000_s4103" type="#_x0000_t32" style="position:absolute;left:5028;top:7292;width:760;height:0;visibility:visible;mso-wrap-style:square" o:connectortype="straight" o:gfxdata="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" strokeweight="1pt"/>
+            <v:shape id="AutoShape 29" o:spid="_x0000_s4102" type="#_x0000_t32" style="position:absolute;left:5788;top:4764;width:0;height:2528;visibility:visible;mso-wrap-style:square" o:connectortype="straight" o:gfxdata="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" strokeweight="1pt"/>
+            <v:shape id="AutoShape 30" o:spid="_x0000_s4101" type="#_x0000_t32" style="position:absolute;left:5788;top:4764;width:1808;height:1040;visibility:visible;mso-wrap-style:square" o:connectortype="straight" o:gfxdata="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" strokeweight="1pt"/>
+            <v:shape id="AutoShape 31" o:spid="_x0000_s4100" type="#_x0000_t32" style="position:absolute;left:2852;top:5228;width:2176;height:1264;flip:x;visibility:visible;mso-wrap-style:square" o:connectortype="straight" o:gfxdata="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" strokeweight="1pt"/>
+            <v:shape id="AutoShape 32" o:spid="_x0000_s4099" type="#_x0000_t32" style="position:absolute;left:2460;top:5804;width:392;height:688;visibility:visible;mso-wrap-style:square" o:connectortype="straight" o:gfxdata="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" strokeweight="1pt"/>
+          </v:group>
+        </v:group>
+      </w:pict>
     </w:r>
     <w:r>
       <w:rPr>
@@ -4160,46 +1948,6 @@
       <w:t>Surveillé</w:t>
     </w:r>
     <w:proofErr w:type="gramEnd"/>
-    <w:r>
-      <w:rPr>
-        <w:rFonts w:ascii="French Script MT" w:eastAsiaTheme="minorHAnsi" w:hAnsi="French Script MT" w:cs="Calibri"/>
-        <w:sz w:val="32"/>
-        <w:szCs w:val="32"/>
-      </w:rPr>
-      <w:t xml:space="preserve"> </w:t>
-    </w:r>
-    <w:r>
-      <w:rPr>
-        <w:rFonts w:eastAsiaTheme="minorHAnsi" w:cs="Calibri"/>
-        <w:sz w:val="16"/>
-        <w:szCs w:val="16"/>
-      </w:rPr>
-      <w:t xml:space="preserve">                                                                                                                                  </w:t>
-    </w:r>
-    <w:r>
-      <w:rPr>
-        <w:rFonts w:eastAsiaTheme="minorHAnsi" w:cs="Calibri"/>
-        <w:sz w:val="16"/>
-        <w:szCs w:val="16"/>
-      </w:rPr>
-      <w:t xml:space="preserve">       </w:t>
-    </w:r>
-    <w:r>
-      <w:rPr>
-        <w:rFonts w:eastAsiaTheme="minorHAnsi" w:cs="Calibri"/>
-        <w:sz w:val="16"/>
-        <w:szCs w:val="16"/>
-      </w:rPr>
-      <w:t xml:space="preserve">                    </w:t>
-    </w:r>
-    <w:r>
-      <w:rPr>
-        <w:rFonts w:eastAsiaTheme="minorHAnsi" w:cs="Calibri"/>
-        <w:sz w:val="16"/>
-        <w:szCs w:val="16"/>
-      </w:rPr>
-      <w:t xml:space="preserve">    </w:t>
-    </w:r>
     <w:r>
       <w:rPr>
         <w:rFonts w:eastAsiaTheme="minorHAnsi" w:cs="Calibri"/>
@@ -4213,7 +1961,7 @@
 </file>
 
 <file path=word/numbering.xml><?xml version="1.0" encoding="utf-8"?>
-<w:numbering xmlns:wpc="http://schemas.microsoft.com/office/word/2010/wordprocessingCanvas" xmlns:mc="http://schemas.openxmlformats.org/markup-compatibility/2006" xmlns:o="urn:schemas-microsoft-com:office:office" xmlns:r="http://schemas.openxmlformats.org/officeDocument/2006/relationships" xmlns:m="http://schemas.openxmlformats.org/officeDocument/2006/math" xmlns:v="urn:schemas-microsoft-com:vml" xmlns:wp14="http://schemas.microsoft.com/office/word/2010/wordprocessingDrawing" xmlns:wp="http://schemas.openxmlformats.org/drawingml/2006/wordprocessingDrawing" xmlns:w10="urn:schemas-microsoft-com:office:word" xmlns:w="http://schemas.openxmlformats.org/wordprocessingml/2006/main" xmlns:w14="http://schemas.microsoft.com/office/word/2010/wordml" xmlns:wpg="http://schemas.microsoft.com/office/word/2010/wordprocessingGroup" xmlns:wpi="http://schemas.microsoft.com/office/word/2010/wordprocessingInk" xmlns:wne="http://schemas.microsoft.com/office/word/2006/wordml" xmlns:wps="http://schemas.microsoft.com/office/word/2010/wordprocessingShape" mc:Ignorable="w14 wp14">
+<w:numbering xmlns:ve="http://schemas.openxmlformats.org/markup-compatibility/2006" xmlns:o="urn:schemas-microsoft-com:office:office" xmlns:r="http://schemas.openxmlformats.org/officeDocument/2006/relationships" xmlns:m="http://schemas.openxmlformats.org/officeDocument/2006/math" xmlns:v="urn:schemas-microsoft-com:vml" xmlns:wp="http://schemas.openxmlformats.org/drawingml/2006/wordprocessingDrawing" xmlns:w10="urn:schemas-microsoft-com:office:word" xmlns:w="http://schemas.openxmlformats.org/wordprocessingml/2006/main" xmlns:wne="http://schemas.microsoft.com/office/word/2006/wordml">
   <w:abstractNum w:abstractNumId="0">
     <w:nsid w:val="FFFFFFFE"/>
     <w:multiLevelType w:val="singleLevel"/>
@@ -6380,7 +4128,7 @@
 </file>
 
 <file path=word/styles.xml><?xml version="1.0" encoding="utf-8"?>
-<w:styles xmlns:mc="http://schemas.openxmlformats.org/markup-compatibility/2006" xmlns:r="http://schemas.openxmlformats.org/officeDocument/2006/relationships" xmlns:w="http://schemas.openxmlformats.org/wordprocessingml/2006/main" xmlns:w14="http://schemas.microsoft.com/office/word/2010/wordml" mc:Ignorable="w14">
+<w:styles xmlns:r="http://schemas.openxmlformats.org/officeDocument/2006/relationships" xmlns:w="http://schemas.openxmlformats.org/wordprocessingml/2006/main">
   <w:docDefaults>
     <w:rPrDefault>
       <w:rPr>
@@ -6745,6 +4493,7 @@
     <w:uiPriority w:val="99"/>
     <w:semiHidden/>
     <w:unhideWhenUsed/>
+    <w:qFormat/>
     <w:tblPr>
       <w:tblInd w:w="0" w:type="dxa"/>
       <w:tblCellMar>
@@ -6947,6 +4696,7 @@
       <w:jc w:val="both"/>
     </w:pPr>
     <w:tblPr>
+      <w:tblInd w:w="0" w:type="dxa"/>
       <w:tblBorders>
         <w:top w:val="single" w:sz="4" w:space="0" w:color="auto"/>
         <w:left w:val="single" w:sz="4" w:space="0" w:color="auto"/>
@@ -6955,6 +4705,12 @@
         <w:insideH w:val="single" w:sz="4" w:space="0" w:color="auto"/>
         <w:insideV w:val="single" w:sz="4" w:space="0" w:color="auto"/>
       </w:tblBorders>
+      <w:tblCellMar>
+        <w:top w:w="0" w:type="dxa"/>
+        <w:left w:w="108" w:type="dxa"/>
+        <w:bottom w:w="0" w:type="dxa"/>
+        <w:right w:w="108" w:type="dxa"/>
+      </w:tblCellMar>
     </w:tblPr>
   </w:style>
   <w:style w:type="paragraph" w:customStyle="1" w:styleId="transparent12">

</xml_diff>